<commit_message>
update transformer section with new transformer
</commit_message>
<xml_diff>
--- a/1_Final_Report.docx
+++ b/1_Final_Report.docx
@@ -1808,27 +1808,14 @@
                             <w:r>
                               <w:t xml:space="preserve">Figure </w:t>
                             </w:r>
-                            <w:r>
-                              <w:fldChar w:fldCharType="begin"/>
-                            </w:r>
-                            <w:r>
-                              <w:instrText xml:space="preserve"> SEQ Figure \* ARABIC </w:instrText>
-                            </w:r>
-                            <w:r>
-                              <w:fldChar w:fldCharType="separate"/>
-                            </w:r>
-                            <w:r>
-                              <w:rPr>
-                                <w:noProof/>
-                              </w:rPr>
-                              <w:t>1</w:t>
-                            </w:r>
-                            <w:r>
-                              <w:rPr>
-                                <w:noProof/>
-                              </w:rPr>
-                              <w:fldChar w:fldCharType="end"/>
-                            </w:r>
+                            <w:fldSimple w:instr=" SEQ Figure \* ARABIC ">
+                              <w:r>
+                                <w:rPr>
+                                  <w:noProof/>
+                                </w:rPr>
+                                <w:t>1</w:t>
+                              </w:r>
+                            </w:fldSimple>
                             <w:r>
                               <w:t xml:space="preserve">: TI </w:t>
                             </w:r>
@@ -1871,27 +1858,14 @@
                       <w:r>
                         <w:t xml:space="preserve">Figure </w:t>
                       </w:r>
-                      <w:r>
-                        <w:fldChar w:fldCharType="begin"/>
-                      </w:r>
-                      <w:r>
-                        <w:instrText xml:space="preserve"> SEQ Figure \* ARABIC </w:instrText>
-                      </w:r>
-                      <w:r>
-                        <w:fldChar w:fldCharType="separate"/>
-                      </w:r>
-                      <w:r>
-                        <w:rPr>
-                          <w:noProof/>
-                        </w:rPr>
-                        <w:t>1</w:t>
-                      </w:r>
-                      <w:r>
-                        <w:rPr>
-                          <w:noProof/>
-                        </w:rPr>
-                        <w:fldChar w:fldCharType="end"/>
-                      </w:r>
+                      <w:fldSimple w:instr=" SEQ Figure \* ARABIC ">
+                        <w:r>
+                          <w:rPr>
+                            <w:noProof/>
+                          </w:rPr>
+                          <w:t>1</w:t>
+                        </w:r>
+                      </w:fldSimple>
                       <w:r>
                         <w:t xml:space="preserve">: TI </w:t>
                       </w:r>
@@ -7242,27 +7216,14 @@
                             <w:r>
                               <w:t xml:space="preserve">Figure </w:t>
                             </w:r>
-                            <w:r>
-                              <w:fldChar w:fldCharType="begin"/>
-                            </w:r>
-                            <w:r>
-                              <w:instrText xml:space="preserve"> SEQ Figure \* ARABIC </w:instrText>
-                            </w:r>
-                            <w:r>
-                              <w:fldChar w:fldCharType="separate"/>
-                            </w:r>
-                            <w:r>
-                              <w:rPr>
-                                <w:noProof/>
-                              </w:rPr>
-                              <w:t>2</w:t>
-                            </w:r>
-                            <w:r>
-                              <w:rPr>
-                                <w:noProof/>
-                              </w:rPr>
-                              <w:fldChar w:fldCharType="end"/>
-                            </w:r>
+                            <w:fldSimple w:instr=" SEQ Figure \* ARABIC ">
+                              <w:r>
+                                <w:rPr>
+                                  <w:noProof/>
+                                </w:rPr>
+                                <w:t>2</w:t>
+                              </w:r>
+                            </w:fldSimple>
                             <w:r>
                               <w:t>: The Flyback converter in Simulink</w:t>
                             </w:r>
@@ -7296,27 +7257,14 @@
                       <w:r>
                         <w:t xml:space="preserve">Figure </w:t>
                       </w:r>
-                      <w:r>
-                        <w:fldChar w:fldCharType="begin"/>
-                      </w:r>
-                      <w:r>
-                        <w:instrText xml:space="preserve"> SEQ Figure \* ARABIC </w:instrText>
-                      </w:r>
-                      <w:r>
-                        <w:fldChar w:fldCharType="separate"/>
-                      </w:r>
-                      <w:r>
-                        <w:rPr>
-                          <w:noProof/>
-                        </w:rPr>
-                        <w:t>2</w:t>
-                      </w:r>
-                      <w:r>
-                        <w:rPr>
-                          <w:noProof/>
-                        </w:rPr>
-                        <w:fldChar w:fldCharType="end"/>
-                      </w:r>
+                      <w:fldSimple w:instr=" SEQ Figure \* ARABIC ">
+                        <w:r>
+                          <w:rPr>
+                            <w:noProof/>
+                          </w:rPr>
+                          <w:t>2</w:t>
+                        </w:r>
+                      </w:fldSimple>
                       <w:r>
                         <w:t>: The Flyback converter in Simulink</w:t>
                       </w:r>
@@ -7439,27 +7387,14 @@
                             <w:r>
                               <w:t xml:space="preserve">Figure </w:t>
                             </w:r>
-                            <w:r>
-                              <w:fldChar w:fldCharType="begin"/>
-                            </w:r>
-                            <w:r>
-                              <w:instrText xml:space="preserve"> SEQ Figure \* ARABIC </w:instrText>
-                            </w:r>
-                            <w:r>
-                              <w:fldChar w:fldCharType="separate"/>
-                            </w:r>
-                            <w:r>
-                              <w:rPr>
-                                <w:noProof/>
-                              </w:rPr>
-                              <w:t>3</w:t>
-                            </w:r>
-                            <w:r>
-                              <w:rPr>
-                                <w:noProof/>
-                              </w:rPr>
-                              <w:fldChar w:fldCharType="end"/>
-                            </w:r>
+                            <w:fldSimple w:instr=" SEQ Figure \* ARABIC ">
+                              <w:r>
+                                <w:rPr>
+                                  <w:noProof/>
+                                </w:rPr>
+                                <w:t>3</w:t>
+                              </w:r>
+                            </w:fldSimple>
                             <w:r>
                               <w:t>: Output voltage ripple for 0.278 duty</w:t>
                             </w:r>
@@ -7493,27 +7428,14 @@
                       <w:r>
                         <w:t xml:space="preserve">Figure </w:t>
                       </w:r>
-                      <w:r>
-                        <w:fldChar w:fldCharType="begin"/>
-                      </w:r>
-                      <w:r>
-                        <w:instrText xml:space="preserve"> SEQ Figure \* ARABIC </w:instrText>
-                      </w:r>
-                      <w:r>
-                        <w:fldChar w:fldCharType="separate"/>
-                      </w:r>
-                      <w:r>
-                        <w:rPr>
-                          <w:noProof/>
-                        </w:rPr>
-                        <w:t>3</w:t>
-                      </w:r>
-                      <w:r>
-                        <w:rPr>
-                          <w:noProof/>
-                        </w:rPr>
-                        <w:fldChar w:fldCharType="end"/>
-                      </w:r>
+                      <w:fldSimple w:instr=" SEQ Figure \* ARABIC ">
+                        <w:r>
+                          <w:rPr>
+                            <w:noProof/>
+                          </w:rPr>
+                          <w:t>3</w:t>
+                        </w:r>
+                      </w:fldSimple>
                       <w:r>
                         <w:t>: Output voltage ripple for 0.278 duty</w:t>
                       </w:r>
@@ -7729,27 +7651,14 @@
                             <w:r>
                               <w:t xml:space="preserve">Figure </w:t>
                             </w:r>
-                            <w:r>
-                              <w:fldChar w:fldCharType="begin"/>
-                            </w:r>
-                            <w:r>
-                              <w:instrText xml:space="preserve"> SEQ Figure \* ARABIC </w:instrText>
-                            </w:r>
-                            <w:r>
-                              <w:fldChar w:fldCharType="separate"/>
-                            </w:r>
-                            <w:r>
-                              <w:rPr>
-                                <w:noProof/>
-                              </w:rPr>
-                              <w:t>4</w:t>
-                            </w:r>
-                            <w:r>
-                              <w:rPr>
-                                <w:noProof/>
-                              </w:rPr>
-                              <w:fldChar w:fldCharType="end"/>
-                            </w:r>
+                            <w:fldSimple w:instr=" SEQ Figure \* ARABIC ">
+                              <w:r>
+                                <w:rPr>
+                                  <w:noProof/>
+                                </w:rPr>
+                                <w:t>4</w:t>
+                              </w:r>
+                            </w:fldSimple>
                             <w:r>
                               <w:t>: Output current waveform for 0.278 duty</w:t>
                             </w:r>
@@ -7783,27 +7692,14 @@
                       <w:r>
                         <w:t xml:space="preserve">Figure </w:t>
                       </w:r>
-                      <w:r>
-                        <w:fldChar w:fldCharType="begin"/>
-                      </w:r>
-                      <w:r>
-                        <w:instrText xml:space="preserve"> SEQ Figure \* ARABIC </w:instrText>
-                      </w:r>
-                      <w:r>
-                        <w:fldChar w:fldCharType="separate"/>
-                      </w:r>
-                      <w:r>
-                        <w:rPr>
-                          <w:noProof/>
-                        </w:rPr>
-                        <w:t>4</w:t>
-                      </w:r>
-                      <w:r>
-                        <w:rPr>
-                          <w:noProof/>
-                        </w:rPr>
-                        <w:fldChar w:fldCharType="end"/>
-                      </w:r>
+                      <w:fldSimple w:instr=" SEQ Figure \* ARABIC ">
+                        <w:r>
+                          <w:rPr>
+                            <w:noProof/>
+                          </w:rPr>
+                          <w:t>4</w:t>
+                        </w:r>
+                      </w:fldSimple>
                       <w:r>
                         <w:t>: Output current waveform for 0.278 duty</w:t>
                       </w:r>
@@ -7945,27 +7841,14 @@
                             <w:r>
                               <w:t xml:space="preserve">Figure </w:t>
                             </w:r>
-                            <w:r>
-                              <w:fldChar w:fldCharType="begin"/>
-                            </w:r>
-                            <w:r>
-                              <w:instrText xml:space="preserve"> SEQ Figure \* ARABIC </w:instrText>
-                            </w:r>
-                            <w:r>
-                              <w:fldChar w:fldCharType="separate"/>
-                            </w:r>
-                            <w:r>
-                              <w:rPr>
-                                <w:noProof/>
-                              </w:rPr>
-                              <w:t>5</w:t>
-                            </w:r>
-                            <w:r>
-                              <w:rPr>
-                                <w:noProof/>
-                              </w:rPr>
-                              <w:fldChar w:fldCharType="end"/>
-                            </w:r>
+                            <w:fldSimple w:instr=" SEQ Figure \* ARABIC ">
+                              <w:r>
+                                <w:rPr>
+                                  <w:noProof/>
+                                </w:rPr>
+                                <w:t>5</w:t>
+                              </w:r>
+                            </w:fldSimple>
                             <w:r>
                               <w:t>: Input current waveform for 0.278 duty</w:t>
                             </w:r>
@@ -7999,27 +7882,14 @@
                       <w:r>
                         <w:t xml:space="preserve">Figure </w:t>
                       </w:r>
-                      <w:r>
-                        <w:fldChar w:fldCharType="begin"/>
-                      </w:r>
-                      <w:r>
-                        <w:instrText xml:space="preserve"> SEQ Figure \* ARABIC </w:instrText>
-                      </w:r>
-                      <w:r>
-                        <w:fldChar w:fldCharType="separate"/>
-                      </w:r>
-                      <w:r>
-                        <w:rPr>
-                          <w:noProof/>
-                        </w:rPr>
-                        <w:t>5</w:t>
-                      </w:r>
-                      <w:r>
-                        <w:rPr>
-                          <w:noProof/>
-                        </w:rPr>
-                        <w:fldChar w:fldCharType="end"/>
-                      </w:r>
+                      <w:fldSimple w:instr=" SEQ Figure \* ARABIC ">
+                        <w:r>
+                          <w:rPr>
+                            <w:noProof/>
+                          </w:rPr>
+                          <w:t>5</w:t>
+                        </w:r>
+                      </w:fldSimple>
                       <w:r>
                         <w:t>: Input current waveform for 0.278 duty</w:t>
                       </w:r>
@@ -8083,27 +7953,14 @@
                             <w:r>
                               <w:t xml:space="preserve">Figure </w:t>
                             </w:r>
-                            <w:r>
-                              <w:fldChar w:fldCharType="begin"/>
-                            </w:r>
-                            <w:r>
-                              <w:instrText xml:space="preserve"> SEQ Figure \* ARABIC </w:instrText>
-                            </w:r>
-                            <w:r>
-                              <w:fldChar w:fldCharType="separate"/>
-                            </w:r>
-                            <w:r>
-                              <w:rPr>
-                                <w:noProof/>
-                              </w:rPr>
-                              <w:t>6</w:t>
-                            </w:r>
-                            <w:r>
-                              <w:rPr>
-                                <w:noProof/>
-                              </w:rPr>
-                              <w:fldChar w:fldCharType="end"/>
-                            </w:r>
+                            <w:fldSimple w:instr=" SEQ Figure \* ARABIC ">
+                              <w:r>
+                                <w:rPr>
+                                  <w:noProof/>
+                                </w:rPr>
+                                <w:t>6</w:t>
+                              </w:r>
+                            </w:fldSimple>
                             <w:r>
                               <w:t>: Transformer primary current waveform for 0.278 duty</w:t>
                             </w:r>
@@ -8137,27 +7994,14 @@
                       <w:r>
                         <w:t xml:space="preserve">Figure </w:t>
                       </w:r>
-                      <w:r>
-                        <w:fldChar w:fldCharType="begin"/>
-                      </w:r>
-                      <w:r>
-                        <w:instrText xml:space="preserve"> SEQ Figure \* ARABIC </w:instrText>
-                      </w:r>
-                      <w:r>
-                        <w:fldChar w:fldCharType="separate"/>
-                      </w:r>
-                      <w:r>
-                        <w:rPr>
-                          <w:noProof/>
-                        </w:rPr>
-                        <w:t>6</w:t>
-                      </w:r>
-                      <w:r>
-                        <w:rPr>
-                          <w:noProof/>
-                        </w:rPr>
-                        <w:fldChar w:fldCharType="end"/>
-                      </w:r>
+                      <w:fldSimple w:instr=" SEQ Figure \* ARABIC ">
+                        <w:r>
+                          <w:rPr>
+                            <w:noProof/>
+                          </w:rPr>
+                          <w:t>6</w:t>
+                        </w:r>
+                      </w:fldSimple>
                       <w:r>
                         <w:t>: Transformer primary current waveform for 0.278 duty</w:t>
                       </w:r>
@@ -8371,27 +8215,14 @@
                             <w:r>
                               <w:t xml:space="preserve">Figure </w:t>
                             </w:r>
-                            <w:r>
-                              <w:fldChar w:fldCharType="begin"/>
-                            </w:r>
-                            <w:r>
-                              <w:instrText xml:space="preserve"> SEQ Figure \* ARABIC </w:instrText>
-                            </w:r>
-                            <w:r>
-                              <w:fldChar w:fldCharType="separate"/>
-                            </w:r>
-                            <w:r>
-                              <w:rPr>
-                                <w:noProof/>
-                              </w:rPr>
-                              <w:t>7</w:t>
-                            </w:r>
-                            <w:r>
-                              <w:rPr>
-                                <w:noProof/>
-                              </w:rPr>
-                              <w:fldChar w:fldCharType="end"/>
-                            </w:r>
+                            <w:fldSimple w:instr=" SEQ Figure \* ARABIC ">
+                              <w:r>
+                                <w:rPr>
+                                  <w:noProof/>
+                                </w:rPr>
+                                <w:t>7</w:t>
+                              </w:r>
+                            </w:fldSimple>
                             <w:r>
                               <w:t>: Output voltage ripple for 0.366 duty</w:t>
                             </w:r>
@@ -8425,27 +8256,14 @@
                       <w:r>
                         <w:t xml:space="preserve">Figure </w:t>
                       </w:r>
-                      <w:r>
-                        <w:fldChar w:fldCharType="begin"/>
-                      </w:r>
-                      <w:r>
-                        <w:instrText xml:space="preserve"> SEQ Figure \* ARABIC </w:instrText>
-                      </w:r>
-                      <w:r>
-                        <w:fldChar w:fldCharType="separate"/>
-                      </w:r>
-                      <w:r>
-                        <w:rPr>
-                          <w:noProof/>
-                        </w:rPr>
-                        <w:t>7</w:t>
-                      </w:r>
-                      <w:r>
-                        <w:rPr>
-                          <w:noProof/>
-                        </w:rPr>
-                        <w:fldChar w:fldCharType="end"/>
-                      </w:r>
+                      <w:fldSimple w:instr=" SEQ Figure \* ARABIC ">
+                        <w:r>
+                          <w:rPr>
+                            <w:noProof/>
+                          </w:rPr>
+                          <w:t>7</w:t>
+                        </w:r>
+                      </w:fldSimple>
                       <w:r>
                         <w:t>: Output voltage ripple for 0.366 duty</w:t>
                       </w:r>
@@ -8592,27 +8410,14 @@
                             <w:r>
                               <w:t xml:space="preserve">Figure </w:t>
                             </w:r>
-                            <w:r>
-                              <w:fldChar w:fldCharType="begin"/>
-                            </w:r>
-                            <w:r>
-                              <w:instrText xml:space="preserve"> SEQ Figure \* ARABIC </w:instrText>
-                            </w:r>
-                            <w:r>
-                              <w:fldChar w:fldCharType="separate"/>
-                            </w:r>
-                            <w:r>
-                              <w:rPr>
-                                <w:noProof/>
-                              </w:rPr>
-                              <w:t>8</w:t>
-                            </w:r>
-                            <w:r>
-                              <w:rPr>
-                                <w:noProof/>
-                              </w:rPr>
-                              <w:fldChar w:fldCharType="end"/>
-                            </w:r>
+                            <w:fldSimple w:instr=" SEQ Figure \* ARABIC ">
+                              <w:r>
+                                <w:rPr>
+                                  <w:noProof/>
+                                </w:rPr>
+                                <w:t>8</w:t>
+                              </w:r>
+                            </w:fldSimple>
                             <w:r>
                               <w:t>: Output current waveform for 0.366 duty</w:t>
                             </w:r>
@@ -8646,27 +8451,14 @@
                       <w:r>
                         <w:t xml:space="preserve">Figure </w:t>
                       </w:r>
-                      <w:r>
-                        <w:fldChar w:fldCharType="begin"/>
-                      </w:r>
-                      <w:r>
-                        <w:instrText xml:space="preserve"> SEQ Figure \* ARABIC </w:instrText>
-                      </w:r>
-                      <w:r>
-                        <w:fldChar w:fldCharType="separate"/>
-                      </w:r>
-                      <w:r>
-                        <w:rPr>
-                          <w:noProof/>
-                        </w:rPr>
-                        <w:t>8</w:t>
-                      </w:r>
-                      <w:r>
-                        <w:rPr>
-                          <w:noProof/>
-                        </w:rPr>
-                        <w:fldChar w:fldCharType="end"/>
-                      </w:r>
+                      <w:fldSimple w:instr=" SEQ Figure \* ARABIC ">
+                        <w:r>
+                          <w:rPr>
+                            <w:noProof/>
+                          </w:rPr>
+                          <w:t>8</w:t>
+                        </w:r>
+                      </w:fldSimple>
                       <w:r>
                         <w:t>: Output current waveform for 0.366 duty</w:t>
                       </w:r>
@@ -8734,27 +8526,14 @@
                             <w:r>
                               <w:t xml:space="preserve">Figure </w:t>
                             </w:r>
-                            <w:r>
-                              <w:fldChar w:fldCharType="begin"/>
-                            </w:r>
-                            <w:r>
-                              <w:instrText xml:space="preserve"> SEQ Figure \* ARABIC </w:instrText>
-                            </w:r>
-                            <w:r>
-                              <w:fldChar w:fldCharType="separate"/>
-                            </w:r>
-                            <w:r>
-                              <w:rPr>
-                                <w:noProof/>
-                              </w:rPr>
-                              <w:t>9</w:t>
-                            </w:r>
-                            <w:r>
-                              <w:rPr>
-                                <w:noProof/>
-                              </w:rPr>
-                              <w:fldChar w:fldCharType="end"/>
-                            </w:r>
+                            <w:fldSimple w:instr=" SEQ Figure \* ARABIC ">
+                              <w:r>
+                                <w:rPr>
+                                  <w:noProof/>
+                                </w:rPr>
+                                <w:t>9</w:t>
+                              </w:r>
+                            </w:fldSimple>
                             <w:r>
                               <w:t>: Input current waveform for 0.</w:t>
                             </w:r>
@@ -8794,27 +8573,14 @@
                       <w:r>
                         <w:t xml:space="preserve">Figure </w:t>
                       </w:r>
-                      <w:r>
-                        <w:fldChar w:fldCharType="begin"/>
-                      </w:r>
-                      <w:r>
-                        <w:instrText xml:space="preserve"> SEQ Figure \* ARABIC </w:instrText>
-                      </w:r>
-                      <w:r>
-                        <w:fldChar w:fldCharType="separate"/>
-                      </w:r>
-                      <w:r>
-                        <w:rPr>
-                          <w:noProof/>
-                        </w:rPr>
-                        <w:t>9</w:t>
-                      </w:r>
-                      <w:r>
-                        <w:rPr>
-                          <w:noProof/>
-                        </w:rPr>
-                        <w:fldChar w:fldCharType="end"/>
-                      </w:r>
+                      <w:fldSimple w:instr=" SEQ Figure \* ARABIC ">
+                        <w:r>
+                          <w:rPr>
+                            <w:noProof/>
+                          </w:rPr>
+                          <w:t>9</w:t>
+                        </w:r>
+                      </w:fldSimple>
                       <w:r>
                         <w:t>: Input current waveform for 0.</w:t>
                       </w:r>
@@ -8953,27 +8719,14 @@
                             <w:r>
                               <w:t xml:space="preserve">Figure </w:t>
                             </w:r>
-                            <w:r>
-                              <w:fldChar w:fldCharType="begin"/>
-                            </w:r>
-                            <w:r>
-                              <w:instrText xml:space="preserve"> SEQ Figure \* ARABIC </w:instrText>
-                            </w:r>
-                            <w:r>
-                              <w:fldChar w:fldCharType="separate"/>
-                            </w:r>
-                            <w:r>
-                              <w:rPr>
-                                <w:noProof/>
-                              </w:rPr>
-                              <w:t>10</w:t>
-                            </w:r>
-                            <w:r>
-                              <w:rPr>
-                                <w:noProof/>
-                              </w:rPr>
-                              <w:fldChar w:fldCharType="end"/>
-                            </w:r>
+                            <w:fldSimple w:instr=" SEQ Figure \* ARABIC ">
+                              <w:r>
+                                <w:rPr>
+                                  <w:noProof/>
+                                </w:rPr>
+                                <w:t>10</w:t>
+                              </w:r>
+                            </w:fldSimple>
                             <w:r>
                               <w:t>: Transformer primary current waveform for 0.366 duty</w:t>
                             </w:r>
@@ -9007,27 +8760,14 @@
                       <w:r>
                         <w:t xml:space="preserve">Figure </w:t>
                       </w:r>
-                      <w:r>
-                        <w:fldChar w:fldCharType="begin"/>
-                      </w:r>
-                      <w:r>
-                        <w:instrText xml:space="preserve"> SEQ Figure \* ARABIC </w:instrText>
-                      </w:r>
-                      <w:r>
-                        <w:fldChar w:fldCharType="separate"/>
-                      </w:r>
-                      <w:r>
-                        <w:rPr>
-                          <w:noProof/>
-                        </w:rPr>
-                        <w:t>10</w:t>
-                      </w:r>
-                      <w:r>
-                        <w:rPr>
-                          <w:noProof/>
-                        </w:rPr>
-                        <w:fldChar w:fldCharType="end"/>
-                      </w:r>
+                      <w:fldSimple w:instr=" SEQ Figure \* ARABIC ">
+                        <w:r>
+                          <w:rPr>
+                            <w:noProof/>
+                          </w:rPr>
+                          <w:t>10</w:t>
+                        </w:r>
+                      </w:fldSimple>
                       <w:r>
                         <w:t>: Transformer primary current waveform for 0.366 duty</w:t>
                       </w:r>
@@ -9800,27 +9540,14 @@
       <w:r>
         <w:t xml:space="preserve">Figure </w:t>
       </w:r>
-      <w:r>
-        <w:fldChar w:fldCharType="begin"/>
-      </w:r>
-      <w:r>
-        <w:instrText xml:space="preserve"> SEQ Figure \* ARABIC </w:instrText>
-      </w:r>
-      <w:r>
-        <w:fldChar w:fldCharType="separate"/>
-      </w:r>
-      <w:r>
-        <w:rPr>
-          <w:noProof/>
-        </w:rPr>
-        <w:t>11</w:t>
-      </w:r>
-      <w:r>
-        <w:rPr>
-          <w:noProof/>
-        </w:rPr>
-        <w:fldChar w:fldCharType="end"/>
-      </w:r>
+      <w:fldSimple w:instr=" SEQ Figure \* ARABIC ">
+        <w:r>
+          <w:rPr>
+            <w:noProof/>
+          </w:rPr>
+          <w:t>11</w:t>
+        </w:r>
+      </w:fldSimple>
       <w:r>
         <w:t>: Simulation of the converter with parasitic elements of transformer and switching device.</w:t>
       </w:r>
@@ -9902,27 +9629,14 @@
       <w:r>
         <w:t xml:space="preserve">Figure </w:t>
       </w:r>
-      <w:r>
-        <w:fldChar w:fldCharType="begin"/>
-      </w:r>
-      <w:r>
-        <w:instrText xml:space="preserve"> SEQ Figure \* ARABIC </w:instrText>
-      </w:r>
-      <w:r>
-        <w:fldChar w:fldCharType="separate"/>
-      </w:r>
-      <w:r>
-        <w:rPr>
-          <w:noProof/>
-        </w:rPr>
-        <w:t>12</w:t>
-      </w:r>
-      <w:r>
-        <w:rPr>
-          <w:noProof/>
-        </w:rPr>
-        <w:fldChar w:fldCharType="end"/>
-      </w:r>
+      <w:fldSimple w:instr=" SEQ Figure \* ARABIC ">
+        <w:r>
+          <w:rPr>
+            <w:noProof/>
+          </w:rPr>
+          <w:t>12</w:t>
+        </w:r>
+      </w:fldSimple>
       <w:r>
         <w:t>: Voltage and current waveforms of MOSFET with parasitic elements.</w:t>
       </w:r>
@@ -10051,27 +9765,14 @@
       <w:r>
         <w:t xml:space="preserve">Figure </w:t>
       </w:r>
-      <w:r>
-        <w:fldChar w:fldCharType="begin"/>
-      </w:r>
-      <w:r>
-        <w:instrText xml:space="preserve"> SEQ Figure \* ARABIC </w:instrText>
-      </w:r>
-      <w:r>
-        <w:fldChar w:fldCharType="separate"/>
-      </w:r>
-      <w:r>
-        <w:rPr>
-          <w:noProof/>
-        </w:rPr>
-        <w:t>13</w:t>
-      </w:r>
-      <w:r>
-        <w:rPr>
-          <w:noProof/>
-        </w:rPr>
-        <w:fldChar w:fldCharType="end"/>
-      </w:r>
+      <w:fldSimple w:instr=" SEQ Figure \* ARABIC ">
+        <w:r>
+          <w:rPr>
+            <w:noProof/>
+          </w:rPr>
+          <w:t>13</w:t>
+        </w:r>
+      </w:fldSimple>
       <w:r>
         <w:t>: Simulation design for efficiency test.</w:t>
       </w:r>
@@ -10144,27 +9845,14 @@
       <w:r>
         <w:t xml:space="preserve">Figure </w:t>
       </w:r>
-      <w:r>
-        <w:fldChar w:fldCharType="begin"/>
-      </w:r>
-      <w:r>
-        <w:instrText xml:space="preserve"> SEQ Figure \* ARABIC </w:instrText>
-      </w:r>
-      <w:r>
-        <w:fldChar w:fldCharType="separate"/>
-      </w:r>
-      <w:r>
-        <w:rPr>
-          <w:noProof/>
-        </w:rPr>
-        <w:t>14</w:t>
-      </w:r>
-      <w:r>
-        <w:rPr>
-          <w:noProof/>
-        </w:rPr>
-        <w:fldChar w:fldCharType="end"/>
-      </w:r>
+      <w:fldSimple w:instr=" SEQ Figure \* ARABIC ">
+        <w:r>
+          <w:rPr>
+            <w:noProof/>
+          </w:rPr>
+          <w:t>14</w:t>
+        </w:r>
+      </w:fldSimple>
       <w:r>
         <w:t>: Efficiency vs Load curves for different voltage input levels.</w:t>
       </w:r>
@@ -10178,27 +9866,14 @@
       <w:r>
         <w:t xml:space="preserve">Table </w:t>
       </w:r>
-      <w:r>
-        <w:fldChar w:fldCharType="begin"/>
-      </w:r>
-      <w:r>
-        <w:instrText xml:space="preserve"> SEQ Table \* ARABIC </w:instrText>
-      </w:r>
-      <w:r>
-        <w:fldChar w:fldCharType="separate"/>
-      </w:r>
-      <w:r>
-        <w:rPr>
-          <w:noProof/>
-        </w:rPr>
-        <w:t>1</w:t>
-      </w:r>
-      <w:r>
-        <w:rPr>
-          <w:noProof/>
-        </w:rPr>
-        <w:fldChar w:fldCharType="end"/>
-      </w:r>
+      <w:fldSimple w:instr=" SEQ Table \* ARABIC ">
+        <w:r>
+          <w:rPr>
+            <w:noProof/>
+          </w:rPr>
+          <w:t>1</w:t>
+        </w:r>
+      </w:fldSimple>
       <w:r>
         <w:t xml:space="preserve">: </w:t>
       </w:r>
@@ -10511,27 +10186,14 @@
       <w:r>
         <w:t xml:space="preserve">Table </w:t>
       </w:r>
-      <w:r>
-        <w:fldChar w:fldCharType="begin"/>
-      </w:r>
-      <w:r>
-        <w:instrText xml:space="preserve"> SEQ Table \* ARABIC </w:instrText>
-      </w:r>
-      <w:r>
-        <w:fldChar w:fldCharType="separate"/>
-      </w:r>
-      <w:r>
-        <w:rPr>
-          <w:noProof/>
-        </w:rPr>
-        <w:t>2</w:t>
-      </w:r>
-      <w:r>
-        <w:rPr>
-          <w:noProof/>
-        </w:rPr>
-        <w:fldChar w:fldCharType="end"/>
-      </w:r>
+      <w:fldSimple w:instr=" SEQ Table \* ARABIC ">
+        <w:r>
+          <w:rPr>
+            <w:noProof/>
+          </w:rPr>
+          <w:t>2</w:t>
+        </w:r>
+      </w:fldSimple>
       <w:r>
         <w:t>: Calculated efficiency values without snubber losses.</w:t>
       </w:r>
@@ -11155,7 +10817,13 @@
         <w:t xml:space="preserve"> </w:t>
       </w:r>
       <w:r>
-        <w:t xml:space="preserve">respectively with 12V and 18V input voltage, and </w:t>
+        <w:t>respectively</w:t>
+      </w:r>
+      <w:r>
+        <w:t>,</w:t>
+      </w:r>
+      <w:r>
+        <w:t xml:space="preserve"> with 12V and 18V input voltage, and </w:t>
       </w:r>
       <w:r>
         <w:t xml:space="preserve">the </w:t>
@@ -11205,7 +10873,13 @@
         <w:t xml:space="preserve">a </w:t>
       </w:r>
       <w:r>
-        <w:t>600V rated voltage and 3A rated current with a forward voltage drop of 1.0V</w:t>
+        <w:t>600V rated voltage</w:t>
+      </w:r>
+      <w:r>
+        <w:t>,</w:t>
+      </w:r>
+      <w:r>
+        <w:t xml:space="preserve"> and 3A rated current with a forward voltage drop of 1.0V</w:t>
       </w:r>
       <w:r>
         <w:t xml:space="preserve"> </w:t>
@@ -11328,7 +11002,13 @@
         <w:t xml:space="preserve">the </w:t>
       </w:r>
       <w:r>
-        <w:t xml:space="preserve">output voltage is 48V and to be safe rated voltage of </w:t>
+        <w:t>output voltage is 48V</w:t>
+      </w:r>
+      <w:r>
+        <w:t>,</w:t>
+      </w:r>
+      <w:r>
+        <w:t xml:space="preserve"> and to be safe rated voltage of </w:t>
       </w:r>
       <w:r>
         <w:t xml:space="preserve">the </w:t>
@@ -11358,7 +11038,13 @@
         <w:t xml:space="preserve">the </w:t>
       </w:r>
       <w:r>
-        <w:t xml:space="preserve">market have high voltage ratings, so they have also high ESR values. Because ESR values become dominant on output ripple, </w:t>
+        <w:t xml:space="preserve">market have high voltage ratings, so they </w:t>
+      </w:r>
+      <w:r>
+        <w:t>also have</w:t>
+      </w:r>
+      <w:r>
+        <w:t xml:space="preserve"> high ESR values. Because ESR values become dominant on output ripple, </w:t>
       </w:r>
       <w:r>
         <w:t xml:space="preserve">a </w:t>
@@ -11553,10 +11239,7 @@
       <w:bookmarkStart w:id="8" w:name="_Toc138763151"/>
       <w:r>
         <w:lastRenderedPageBreak/>
-        <w:t xml:space="preserve">UPDATE </w:t>
-      </w:r>
-      <w:r>
-        <w:t>TRANSFORMER</w:t>
+        <w:t>Transformer</w:t>
       </w:r>
       <w:r>
         <w:t>:</w:t>
@@ -11663,27 +11346,14 @@
       <w:r>
         <w:t xml:space="preserve">Figure </w:t>
       </w:r>
-      <w:r>
-        <w:fldChar w:fldCharType="begin"/>
-      </w:r>
-      <w:r>
-        <w:instrText xml:space="preserve"> SEQ Figure \* ARABIC </w:instrText>
-      </w:r>
-      <w:r>
-        <w:fldChar w:fldCharType="separate"/>
-      </w:r>
-      <w:r>
-        <w:rPr>
-          <w:noProof/>
-        </w:rPr>
-        <w:t>15</w:t>
-      </w:r>
-      <w:r>
-        <w:rPr>
-          <w:noProof/>
-        </w:rPr>
-        <w:fldChar w:fldCharType="end"/>
-      </w:r>
+      <w:fldSimple w:instr=" SEQ Figure \* ARABIC ">
+        <w:r>
+          <w:rPr>
+            <w:noProof/>
+          </w:rPr>
+          <w:t>15</w:t>
+        </w:r>
+      </w:fldSimple>
       <w:r>
         <w:t>: Wound transformer for initial experiments.</w:t>
       </w:r>
@@ -11840,27 +11510,14 @@
       <w:r>
         <w:t xml:space="preserve">Figure </w:t>
       </w:r>
-      <w:r>
-        <w:fldChar w:fldCharType="begin"/>
-      </w:r>
-      <w:r>
-        <w:instrText xml:space="preserve"> SEQ Figure \* ARABIC </w:instrText>
-      </w:r>
-      <w:r>
-        <w:fldChar w:fldCharType="separate"/>
-      </w:r>
-      <w:r>
-        <w:rPr>
-          <w:noProof/>
-        </w:rPr>
-        <w:t>16</w:t>
-      </w:r>
-      <w:r>
-        <w:rPr>
-          <w:noProof/>
-        </w:rPr>
-        <w:fldChar w:fldCharType="end"/>
-      </w:r>
+      <w:fldSimple w:instr=" SEQ Figure \* ARABIC ">
+        <w:r>
+          <w:rPr>
+            <w:noProof/>
+          </w:rPr>
+          <w:t>16</w:t>
+        </w:r>
+      </w:fldSimple>
       <w:r>
         <w:t xml:space="preserve">: </w:t>
       </w:r>
@@ -11947,27 +11604,14 @@
       <w:r>
         <w:t xml:space="preserve">Figure </w:t>
       </w:r>
-      <w:r>
-        <w:fldChar w:fldCharType="begin"/>
-      </w:r>
-      <w:r>
-        <w:instrText xml:space="preserve"> SEQ Figure \* ARABIC </w:instrText>
-      </w:r>
-      <w:r>
-        <w:fldChar w:fldCharType="separate"/>
-      </w:r>
-      <w:r>
-        <w:rPr>
-          <w:noProof/>
-        </w:rPr>
-        <w:t>17</w:t>
-      </w:r>
-      <w:r>
-        <w:rPr>
-          <w:noProof/>
-        </w:rPr>
-        <w:fldChar w:fldCharType="end"/>
-      </w:r>
+      <w:fldSimple w:instr=" SEQ Figure \* ARABIC ">
+        <w:r>
+          <w:rPr>
+            <w:noProof/>
+          </w:rPr>
+          <w:t>17</w:t>
+        </w:r>
+      </w:fldSimple>
       <w:r>
         <w:t xml:space="preserve">: Primary is short circuited to measure </w:t>
       </w:r>
@@ -12051,27 +11695,14 @@
       <w:r>
         <w:t xml:space="preserve">Figure </w:t>
       </w:r>
-      <w:r>
-        <w:fldChar w:fldCharType="begin"/>
-      </w:r>
-      <w:r>
-        <w:instrText xml:space="preserve"> SEQ Figure \* ARABIC </w:instrText>
-      </w:r>
-      <w:r>
-        <w:fldChar w:fldCharType="separate"/>
-      </w:r>
-      <w:r>
-        <w:rPr>
-          <w:noProof/>
-        </w:rPr>
-        <w:t>18</w:t>
-      </w:r>
-      <w:r>
-        <w:rPr>
-          <w:noProof/>
-        </w:rPr>
-        <w:fldChar w:fldCharType="end"/>
-      </w:r>
+      <w:fldSimple w:instr=" SEQ Figure \* ARABIC ">
+        <w:r>
+          <w:rPr>
+            <w:noProof/>
+          </w:rPr>
+          <w:t>18</w:t>
+        </w:r>
+      </w:fldSimple>
       <w:r>
         <w:t>: Input and output voltage ratio to observe turns ratio.</w:t>
       </w:r>
@@ -12082,194 +11713,543 @@
         <w:jc w:val="both"/>
         <w:rPr>
           <w:rFonts w:cstheme="minorHAnsi"/>
+        </w:rPr>
+      </w:pPr>
+      <w:r>
+        <w:t xml:space="preserve">The leakage inductance at </w:t>
+      </w:r>
+      <w:r>
+        <w:t xml:space="preserve">the </w:t>
+      </w:r>
+      <w:r>
+        <w:t>secondary is measured as 120</w:t>
+      </w:r>
+      <w:r>
+        <w:rPr>
+          <w:rFonts w:cstheme="minorHAnsi"/>
+        </w:rPr>
+        <w:t>μH and by subtracting this value from the total inducta</w:t>
+      </w:r>
+      <w:r>
+        <w:rPr>
+          <w:rFonts w:cstheme="minorHAnsi"/>
+        </w:rPr>
+        <w:t>n</w:t>
+      </w:r>
+      <w:r>
+        <w:rPr>
+          <w:rFonts w:cstheme="minorHAnsi"/>
+        </w:rPr>
+        <w:t xml:space="preserve">ce measured as 577μH, magnetizing inductance is measured as 457μH. Also, </w:t>
+      </w:r>
+      <w:r>
+        <w:rPr>
+          <w:rFonts w:cstheme="minorHAnsi"/>
+        </w:rPr>
+        <w:t xml:space="preserve">the </w:t>
+      </w:r>
+      <w:r>
+        <w:rPr>
+          <w:rFonts w:cstheme="minorHAnsi"/>
+        </w:rPr>
+        <w:t xml:space="preserve">turns ratio, which is </w:t>
+      </w:r>
+      <w:r>
+        <w:rPr>
+          <w:rFonts w:cstheme="minorHAnsi"/>
+        </w:rPr>
+        <w:t xml:space="preserve">the </w:t>
+      </w:r>
+      <w:r>
+        <w:rPr>
+          <w:rFonts w:cstheme="minorHAnsi"/>
+        </w:rPr>
+        <w:t xml:space="preserve">ratio of output and input voltage, is measured as 6. </w:t>
+      </w:r>
+      <w:proofErr w:type="gramStart"/>
+      <w:r>
+        <w:rPr>
+          <w:rFonts w:cstheme="minorHAnsi"/>
+        </w:rPr>
+        <w:t>It can be seen that the</w:t>
+      </w:r>
+      <w:proofErr w:type="gramEnd"/>
+      <w:r>
+        <w:rPr>
+          <w:rFonts w:cstheme="minorHAnsi"/>
+        </w:rPr>
+        <w:t xml:space="preserve"> leakage inductance is too high than the expected values. This may be caused by the toroid core because winding around a toroid core is difficult and results in high leakage which can be seen also Figure 15.</w:t>
+      </w:r>
+    </w:p>
+    <w:p>
+      <w:pPr>
+        <w:ind w:firstLine="720"/>
+        <w:jc w:val="both"/>
+        <w:rPr>
+          <w:rFonts w:cstheme="minorHAnsi"/>
+        </w:rPr>
+      </w:pPr>
+      <w:r>
+        <w:rPr>
+          <w:rFonts w:cstheme="minorHAnsi"/>
+        </w:rPr>
+        <w:t xml:space="preserve">Some additional plots are given </w:t>
+      </w:r>
+      <w:r>
+        <w:rPr>
+          <w:rFonts w:cstheme="minorHAnsi"/>
+        </w:rPr>
+        <w:t>o</w:t>
+      </w:r>
+      <w:r>
+        <w:rPr>
+          <w:rFonts w:cstheme="minorHAnsi"/>
+        </w:rPr>
+        <w:t xml:space="preserve">n </w:t>
+      </w:r>
+      <w:r>
+        <w:rPr>
+          <w:rFonts w:cstheme="minorHAnsi"/>
+        </w:rPr>
+        <w:t>P</w:t>
+      </w:r>
+      <w:r>
+        <w:rPr>
+          <w:rFonts w:cstheme="minorHAnsi"/>
+        </w:rPr>
+        <w:t xml:space="preserve">age 4 of Appendix </w:t>
+      </w:r>
+      <w:r>
+        <w:rPr>
+          <w:rFonts w:cstheme="minorHAnsi"/>
+        </w:rPr>
+        <w:t>–</w:t>
+      </w:r>
+      <w:r>
+        <w:rPr>
+          <w:rFonts w:cstheme="minorHAnsi"/>
+        </w:rPr>
+        <w:t xml:space="preserve"> 2</w:t>
+      </w:r>
+      <w:r>
+        <w:rPr>
+          <w:rFonts w:cstheme="minorHAnsi"/>
+        </w:rPr>
+        <w:t>.</w:t>
+      </w:r>
+    </w:p>
+    <w:p>
+      <w:pPr>
+        <w:ind w:firstLine="720"/>
+        <w:jc w:val="both"/>
+        <w:rPr>
+          <w:rFonts w:cstheme="minorHAnsi"/>
+        </w:rPr>
+      </w:pPr>
+    </w:p>
+    <w:p>
+      <w:pPr>
+        <w:pStyle w:val="Heading4"/>
+      </w:pPr>
+      <w:r>
+        <w:lastRenderedPageBreak/>
+        <w:t xml:space="preserve">Experimental results of transformer on </w:t>
+      </w:r>
+      <w:r>
+        <w:t>last</w:t>
+      </w:r>
+      <w:r>
+        <w:t xml:space="preserve"> try:</w:t>
+      </w:r>
+    </w:p>
+    <w:p>
+      <w:r>
+        <w:rPr>
+          <w:rFonts w:cstheme="minorHAnsi"/>
+          <w:noProof/>
+        </w:rPr>
+        <w:drawing>
+          <wp:anchor distT="0" distB="0" distL="114300" distR="114300" simplePos="0" relativeHeight="251694080" behindDoc="0" locked="0" layoutInCell="1" allowOverlap="1" wp14:anchorId="607B97B0" wp14:editId="23E0686A">
+            <wp:simplePos x="0" y="0"/>
+            <wp:positionH relativeFrom="margin">
+              <wp:align>center</wp:align>
+            </wp:positionH>
+            <wp:positionV relativeFrom="paragraph">
+              <wp:posOffset>261565</wp:posOffset>
+            </wp:positionV>
+            <wp:extent cx="4126540" cy="3490291"/>
+            <wp:effectExtent l="0" t="0" r="7620" b="0"/>
+            <wp:wrapSquare wrapText="bothSides"/>
+            <wp:docPr id="1255678753" name="Picture 1"/>
+            <wp:cNvGraphicFramePr>
+              <a:graphicFrameLocks xmlns:a="http://schemas.openxmlformats.org/drawingml/2006/main" noChangeAspect="1"/>
+            </wp:cNvGraphicFramePr>
+            <a:graphic xmlns:a="http://schemas.openxmlformats.org/drawingml/2006/main">
+              <a:graphicData uri="http://schemas.openxmlformats.org/drawingml/2006/picture">
+                <pic:pic xmlns:pic="http://schemas.openxmlformats.org/drawingml/2006/picture">
+                  <pic:nvPicPr>
+                    <pic:cNvPr id="0" name="Picture 1"/>
+                    <pic:cNvPicPr>
+                      <a:picLocks noChangeAspect="1" noChangeArrowheads="1"/>
+                    </pic:cNvPicPr>
+                  </pic:nvPicPr>
+                  <pic:blipFill rotWithShape="1">
+                    <a:blip r:embed="rId27">
+                      <a:extLst>
+                        <a:ext uri="{28A0092B-C50C-407E-A947-70E740481C1C}">
+                          <a14:useLocalDpi xmlns:a14="http://schemas.microsoft.com/office/drawing/2010/main" val="0"/>
+                        </a:ext>
+                      </a:extLst>
+                    </a:blip>
+                    <a:srcRect t="8760" b="48988"/>
+                    <a:stretch/>
+                  </pic:blipFill>
+                  <pic:spPr bwMode="auto">
+                    <a:xfrm>
+                      <a:off x="0" y="0"/>
+                      <a:ext cx="4126540" cy="3490291"/>
+                    </a:xfrm>
+                    <a:prstGeom prst="rect">
+                      <a:avLst/>
+                    </a:prstGeom>
+                    <a:noFill/>
+                    <a:ln>
+                      <a:noFill/>
+                    </a:ln>
+                    <a:extLst>
+                      <a:ext uri="{53640926-AAD7-44D8-BBD7-CCE9431645EC}">
+                        <a14:shadowObscured xmlns:a14="http://schemas.microsoft.com/office/drawing/2010/main"/>
+                      </a:ext>
+                    </a:extLst>
+                  </pic:spPr>
+                </pic:pic>
+              </a:graphicData>
+            </a:graphic>
+          </wp:anchor>
+        </w:drawing>
+      </w:r>
+    </w:p>
+    <w:p>
+      <w:pPr>
+        <w:keepNext/>
+        <w:ind w:firstLine="720"/>
+        <w:rPr>
+          <w:sz w:val="2"/>
+          <w:szCs w:val="2"/>
+        </w:rPr>
+      </w:pPr>
+      <w:r>
+        <w:br w:type="textWrapping" w:clear="all"/>
+      </w:r>
+    </w:p>
+    <w:p>
+      <w:pPr>
+        <w:pStyle w:val="Caption"/>
+        <w:jc w:val="center"/>
+        <w:rPr>
+          <w:rFonts w:cstheme="minorHAnsi"/>
+        </w:rPr>
+      </w:pPr>
+      <w:r>
+        <w:t xml:space="preserve">Figure </w:t>
+      </w:r>
+      <w:fldSimple w:instr=" SEQ Figure \* ARABIC ">
+        <w:r>
+          <w:rPr>
+            <w:noProof/>
+          </w:rPr>
+          <w:t>19</w:t>
+        </w:r>
+      </w:fldSimple>
+      <w:r>
+        <w:t>: The PCB with last transformer soldered</w:t>
+      </w:r>
+    </w:p>
+    <w:p>
+      <w:pPr>
+        <w:ind w:firstLine="720"/>
+        <w:jc w:val="both"/>
+        <w:rPr>
+          <w:rFonts w:cstheme="minorHAnsi"/>
+        </w:rPr>
+      </w:pPr>
+      <w:r>
+        <w:rPr>
+          <w:rFonts w:cstheme="minorHAnsi"/>
+          <w:noProof/>
+        </w:rPr>
+        <w:drawing>
+          <wp:anchor distT="0" distB="0" distL="114300" distR="114300" simplePos="0" relativeHeight="251696128" behindDoc="0" locked="0" layoutInCell="1" allowOverlap="1" wp14:anchorId="09757352" wp14:editId="26B93CE4">
+            <wp:simplePos x="0" y="0"/>
+            <wp:positionH relativeFrom="column">
+              <wp:posOffset>825500</wp:posOffset>
+            </wp:positionH>
+            <wp:positionV relativeFrom="paragraph">
+              <wp:posOffset>138954</wp:posOffset>
+            </wp:positionV>
+            <wp:extent cx="4293704" cy="3223364"/>
+            <wp:effectExtent l="0" t="0" r="0" b="0"/>
+            <wp:wrapSquare wrapText="bothSides"/>
+            <wp:docPr id="538332548" name="Picture 8" descr="A picture containing text, person, indoor&#10;&#10;Description automatically generated"/>
+            <wp:cNvGraphicFramePr>
+              <a:graphicFrameLocks xmlns:a="http://schemas.openxmlformats.org/drawingml/2006/main" noChangeAspect="1"/>
+            </wp:cNvGraphicFramePr>
+            <a:graphic xmlns:a="http://schemas.openxmlformats.org/drawingml/2006/main">
+              <a:graphicData uri="http://schemas.openxmlformats.org/drawingml/2006/picture">
+                <pic:pic xmlns:pic="http://schemas.openxmlformats.org/drawingml/2006/picture">
+                  <pic:nvPicPr>
+                    <pic:cNvPr id="538332548" name="Picture 8" descr="A picture containing text, person, indoor&#10;&#10;Description automatically generated"/>
+                    <pic:cNvPicPr>
+                      <a:picLocks noChangeAspect="1" noChangeArrowheads="1"/>
+                    </pic:cNvPicPr>
+                  </pic:nvPicPr>
+                  <pic:blipFill>
+                    <a:blip r:embed="rId28" cstate="print">
+                      <a:extLst>
+                        <a:ext uri="{28A0092B-C50C-407E-A947-70E740481C1C}">
+                          <a14:useLocalDpi xmlns:a14="http://schemas.microsoft.com/office/drawing/2010/main" val="0"/>
+                        </a:ext>
+                      </a:extLst>
+                    </a:blip>
+                    <a:srcRect/>
+                    <a:stretch>
+                      <a:fillRect/>
+                    </a:stretch>
+                  </pic:blipFill>
+                  <pic:spPr bwMode="auto">
+                    <a:xfrm>
+                      <a:off x="0" y="0"/>
+                      <a:ext cx="4293704" cy="3223364"/>
+                    </a:xfrm>
+                    <a:prstGeom prst="rect">
+                      <a:avLst/>
+                    </a:prstGeom>
+                    <a:noFill/>
+                    <a:ln>
+                      <a:noFill/>
+                    </a:ln>
+                  </pic:spPr>
+                </pic:pic>
+              </a:graphicData>
+            </a:graphic>
+          </wp:anchor>
+        </w:drawing>
+      </w:r>
+    </w:p>
+    <w:p>
+      <w:pPr>
+        <w:ind w:firstLine="720"/>
+        <w:jc w:val="both"/>
+        <w:rPr>
+          <w:rFonts w:cstheme="minorHAnsi"/>
+        </w:rPr>
+      </w:pPr>
+    </w:p>
+    <w:p>
+      <w:pPr>
+        <w:ind w:firstLine="720"/>
+        <w:jc w:val="both"/>
+        <w:rPr>
+          <w:rFonts w:cstheme="minorHAnsi"/>
+        </w:rPr>
+      </w:pPr>
+    </w:p>
+    <w:p>
+      <w:pPr>
+        <w:ind w:firstLine="720"/>
+        <w:jc w:val="both"/>
+        <w:rPr>
+          <w:rFonts w:cstheme="minorHAnsi"/>
+        </w:rPr>
+      </w:pPr>
+    </w:p>
+    <w:p>
+      <w:pPr>
+        <w:rPr>
+          <w:rFonts w:cstheme="minorHAnsi"/>
+        </w:rPr>
+      </w:pPr>
+    </w:p>
+    <w:p>
+      <w:pPr>
+        <w:rPr>
+          <w:rFonts w:cstheme="minorHAnsi"/>
+        </w:rPr>
+      </w:pPr>
+    </w:p>
+    <w:p>
+      <w:pPr>
+        <w:rPr>
+          <w:rFonts w:cstheme="minorHAnsi"/>
+        </w:rPr>
+      </w:pPr>
+    </w:p>
+    <w:p>
+      <w:pPr>
+        <w:rPr>
+          <w:rFonts w:cstheme="minorHAnsi"/>
+        </w:rPr>
+      </w:pPr>
+    </w:p>
+    <w:p>
+      <w:pPr>
+        <w:rPr>
+          <w:rFonts w:cstheme="minorHAnsi"/>
+        </w:rPr>
+      </w:pPr>
+    </w:p>
+    <w:p>
+      <w:pPr>
+        <w:rPr>
+          <w:rFonts w:cstheme="minorHAnsi"/>
+        </w:rPr>
+      </w:pPr>
+    </w:p>
+    <w:p>
+      <w:pPr>
+        <w:rPr>
+          <w:rFonts w:cstheme="minorHAnsi"/>
+        </w:rPr>
+      </w:pPr>
+    </w:p>
+    <w:p>
+      <w:pPr>
+        <w:rPr>
+          <w:rFonts w:cstheme="minorHAnsi"/>
+        </w:rPr>
+      </w:pPr>
+    </w:p>
+    <w:p>
+      <w:pPr>
+        <w:pStyle w:val="Caption"/>
+        <w:jc w:val="center"/>
+      </w:pPr>
+      <w:r>
+        <w:t xml:space="preserve">Figure </w:t>
+      </w:r>
+      <w:r>
+        <w:fldChar w:fldCharType="begin"/>
+      </w:r>
+      <w:r>
+        <w:instrText xml:space="preserve"> SEQ Figure \* ARABIC </w:instrText>
+      </w:r>
+      <w:r>
+        <w:fldChar w:fldCharType="separate"/>
+      </w:r>
+      <w:r>
+        <w:rPr>
+          <w:noProof/>
+        </w:rPr>
+        <w:t>20</w:t>
+      </w:r>
+      <w:r>
+        <w:rPr>
+          <w:noProof/>
+        </w:rPr>
+        <w:fldChar w:fldCharType="end"/>
+      </w:r>
+      <w:r>
+        <w:t xml:space="preserve">: </w:t>
+      </w:r>
+      <w:r>
+        <w:t>Secondary</w:t>
+      </w:r>
+      <w:r>
+        <w:t xml:space="preserve"> is open circuited to measure leakage + magnetizing inductance at </w:t>
+      </w:r>
+      <w:r>
+        <w:t>primary</w:t>
+      </w:r>
+    </w:p>
+    <w:p>
+      <w:pPr>
+        <w:tabs>
+          <w:tab w:val="left" w:pos="1941"/>
+        </w:tabs>
+        <w:rPr>
+          <w:rFonts w:cstheme="minorHAnsi"/>
+        </w:rPr>
+      </w:pPr>
+    </w:p>
+    <w:p>
+      <w:pPr>
+        <w:ind w:firstLine="720"/>
+        <w:jc w:val="both"/>
+        <w:rPr>
+          <w:rFonts w:cstheme="minorHAnsi"/>
+        </w:rPr>
+      </w:pPr>
+      <w:r>
+        <w:rPr>
+          <w:noProof/>
+        </w:rPr>
+        <w:lastRenderedPageBreak/>
+        <w:drawing>
+          <wp:anchor distT="0" distB="0" distL="114300" distR="114300" simplePos="0" relativeHeight="251695104" behindDoc="0" locked="0" layoutInCell="1" allowOverlap="1" wp14:anchorId="15032C40" wp14:editId="55934258">
+            <wp:simplePos x="0" y="0"/>
+            <wp:positionH relativeFrom="margin">
+              <wp:align>center</wp:align>
+            </wp:positionH>
+            <wp:positionV relativeFrom="paragraph">
+              <wp:posOffset>138</wp:posOffset>
+            </wp:positionV>
+            <wp:extent cx="4270646" cy="3204237"/>
+            <wp:effectExtent l="0" t="0" r="0" b="0"/>
+            <wp:wrapSquare wrapText="bothSides"/>
+            <wp:docPr id="872765427" name="Picture 6" descr="A picture containing diagram&#10;&#10;Description automatically generated"/>
+            <wp:cNvGraphicFramePr>
+              <a:graphicFrameLocks xmlns:a="http://schemas.openxmlformats.org/drawingml/2006/main" noChangeAspect="1"/>
+            </wp:cNvGraphicFramePr>
+            <a:graphic xmlns:a="http://schemas.openxmlformats.org/drawingml/2006/main">
+              <a:graphicData uri="http://schemas.openxmlformats.org/drawingml/2006/picture">
+                <pic:pic xmlns:pic="http://schemas.openxmlformats.org/drawingml/2006/picture">
+                  <pic:nvPicPr>
+                    <pic:cNvPr id="872765427" name="Picture 5" descr="A picture containing diagram&#10;&#10;Description automatically generated"/>
+                    <pic:cNvPicPr>
+                      <a:picLocks noChangeAspect="1" noChangeArrowheads="1"/>
+                    </pic:cNvPicPr>
+                  </pic:nvPicPr>
+                  <pic:blipFill>
+                    <a:blip r:embed="rId29" cstate="print">
+                      <a:extLst>
+                        <a:ext uri="{28A0092B-C50C-407E-A947-70E740481C1C}">
+                          <a14:useLocalDpi xmlns:a14="http://schemas.microsoft.com/office/drawing/2010/main" val="0"/>
+                        </a:ext>
+                      </a:extLst>
+                    </a:blip>
+                    <a:srcRect/>
+                    <a:stretch>
+                      <a:fillRect/>
+                    </a:stretch>
+                  </pic:blipFill>
+                  <pic:spPr bwMode="auto">
+                    <a:xfrm>
+                      <a:off x="0" y="0"/>
+                      <a:ext cx="4270646" cy="3204237"/>
+                    </a:xfrm>
+                    <a:prstGeom prst="rect">
+                      <a:avLst/>
+                    </a:prstGeom>
+                    <a:noFill/>
+                    <a:ln>
+                      <a:noFill/>
+                    </a:ln>
+                  </pic:spPr>
+                </pic:pic>
+              </a:graphicData>
+            </a:graphic>
+          </wp:anchor>
+        </w:drawing>
+      </w:r>
+    </w:p>
+    <w:p>
+      <w:pPr>
+        <w:jc w:val="center"/>
+        <w:rPr>
           <w:sz w:val="36"/>
           <w:szCs w:val="36"/>
         </w:rPr>
       </w:pPr>
-      <w:r>
-        <w:rPr>
-          <w:sz w:val="28"/>
-          <w:szCs w:val="28"/>
-          <w:highlight w:val="red"/>
-        </w:rPr>
-        <w:t xml:space="preserve">The leakage inductance at </w:t>
-      </w:r>
-      <w:r>
-        <w:rPr>
-          <w:sz w:val="28"/>
-          <w:szCs w:val="28"/>
-          <w:highlight w:val="red"/>
-        </w:rPr>
-        <w:t xml:space="preserve">the </w:t>
-      </w:r>
-      <w:r>
-        <w:rPr>
-          <w:sz w:val="28"/>
-          <w:szCs w:val="28"/>
-          <w:highlight w:val="red"/>
-        </w:rPr>
-        <w:t>secondary is measured as 120</w:t>
-      </w:r>
-      <w:r>
-        <w:rPr>
-          <w:rFonts w:cstheme="minorHAnsi"/>
-          <w:sz w:val="28"/>
-          <w:szCs w:val="28"/>
-          <w:highlight w:val="red"/>
-        </w:rPr>
-        <w:t>μH and by subtracting this value from the total inducta</w:t>
-      </w:r>
-      <w:r>
-        <w:rPr>
-          <w:rFonts w:cstheme="minorHAnsi"/>
-          <w:sz w:val="28"/>
-          <w:szCs w:val="28"/>
-          <w:highlight w:val="red"/>
-        </w:rPr>
-        <w:t>n</w:t>
-      </w:r>
-      <w:r>
-        <w:rPr>
-          <w:rFonts w:cstheme="minorHAnsi"/>
-          <w:sz w:val="28"/>
-          <w:szCs w:val="28"/>
-          <w:highlight w:val="red"/>
-        </w:rPr>
-        <w:t xml:space="preserve">ce measured as 577μH, magnetizing inductance is measured as 457μH. Also, </w:t>
-      </w:r>
-      <w:r>
-        <w:rPr>
-          <w:rFonts w:cstheme="minorHAnsi"/>
-          <w:sz w:val="28"/>
-          <w:szCs w:val="28"/>
-          <w:highlight w:val="red"/>
-        </w:rPr>
-        <w:t xml:space="preserve">the </w:t>
-      </w:r>
-      <w:r>
-        <w:rPr>
-          <w:rFonts w:cstheme="minorHAnsi"/>
-          <w:sz w:val="28"/>
-          <w:szCs w:val="28"/>
-          <w:highlight w:val="red"/>
-        </w:rPr>
-        <w:t xml:space="preserve">turns ratio, which is </w:t>
-      </w:r>
-      <w:r>
-        <w:rPr>
-          <w:rFonts w:cstheme="minorHAnsi"/>
-          <w:sz w:val="28"/>
-          <w:szCs w:val="28"/>
-          <w:highlight w:val="red"/>
-        </w:rPr>
-        <w:t xml:space="preserve">the </w:t>
-      </w:r>
-      <w:r>
-        <w:rPr>
-          <w:rFonts w:cstheme="minorHAnsi"/>
-          <w:sz w:val="28"/>
-          <w:szCs w:val="28"/>
-          <w:highlight w:val="red"/>
-        </w:rPr>
-        <w:t xml:space="preserve">ratio of output and input voltage, is measured as 6. </w:t>
-      </w:r>
-      <w:proofErr w:type="gramStart"/>
-      <w:r>
-        <w:rPr>
-          <w:rFonts w:cstheme="minorHAnsi"/>
-          <w:sz w:val="28"/>
-          <w:szCs w:val="28"/>
-          <w:highlight w:val="red"/>
-        </w:rPr>
-        <w:t>It can be seen that the</w:t>
-      </w:r>
-      <w:proofErr w:type="gramEnd"/>
-      <w:r>
-        <w:rPr>
-          <w:rFonts w:cstheme="minorHAnsi"/>
-          <w:sz w:val="28"/>
-          <w:szCs w:val="28"/>
-          <w:highlight w:val="red"/>
-        </w:rPr>
-        <w:t xml:space="preserve"> leakage inductance is too high than the expected values. This may be caused by the toroid core because winding around a toroid core is difficult and results in high leakage which can be seen also Figure 15.</w:t>
-      </w:r>
-    </w:p>
-    <w:p>
-      <w:pPr>
-        <w:ind w:firstLine="720"/>
-        <w:jc w:val="both"/>
-        <w:rPr>
-          <w:rFonts w:cstheme="minorHAnsi"/>
-        </w:rPr>
-      </w:pPr>
-      <w:r>
-        <w:rPr>
-          <w:rFonts w:cstheme="minorHAnsi"/>
-        </w:rPr>
-        <w:lastRenderedPageBreak/>
-        <w:t xml:space="preserve">Some additional plots are given </w:t>
-      </w:r>
-      <w:r>
-        <w:rPr>
-          <w:rFonts w:cstheme="minorHAnsi"/>
-        </w:rPr>
-        <w:t>o</w:t>
-      </w:r>
-      <w:r>
-        <w:rPr>
-          <w:rFonts w:cstheme="minorHAnsi"/>
-        </w:rPr>
-        <w:t xml:space="preserve">n </w:t>
-      </w:r>
-      <w:r>
-        <w:rPr>
-          <w:rFonts w:cstheme="minorHAnsi"/>
-        </w:rPr>
-        <w:t>P</w:t>
-      </w:r>
-      <w:r>
-        <w:rPr>
-          <w:rFonts w:cstheme="minorHAnsi"/>
-        </w:rPr>
-        <w:t xml:space="preserve">age 4 of Appendix </w:t>
-      </w:r>
-      <w:r>
-        <w:rPr>
-          <w:rFonts w:cstheme="minorHAnsi"/>
-        </w:rPr>
-        <w:t>–</w:t>
-      </w:r>
-      <w:r>
-        <w:rPr>
-          <w:rFonts w:cstheme="minorHAnsi"/>
-        </w:rPr>
-        <w:t xml:space="preserve"> 2</w:t>
-      </w:r>
-      <w:r>
-        <w:rPr>
-          <w:rFonts w:cstheme="minorHAnsi"/>
-        </w:rPr>
-        <w:t>.</w:t>
-      </w:r>
-    </w:p>
-    <w:p>
-      <w:pPr>
-        <w:ind w:firstLine="720"/>
-        <w:jc w:val="both"/>
-        <w:rPr>
-          <w:rFonts w:cstheme="minorHAnsi"/>
-        </w:rPr>
-      </w:pPr>
-    </w:p>
-    <w:p>
-      <w:pPr>
-        <w:pStyle w:val="Heading1"/>
-      </w:pPr>
-      <w:bookmarkStart w:id="9" w:name="_Toc138763152"/>
-      <w:r>
-        <w:t>Tests</w:t>
-      </w:r>
-      <w:bookmarkEnd w:id="9"/>
     </w:p>
     <w:p>
       <w:pPr>
@@ -12278,11 +12258,336 @@
           <w:szCs w:val="36"/>
         </w:rPr>
       </w:pPr>
-      <w:r>
+    </w:p>
+    <w:p>
+      <w:pPr>
         <w:rPr>
           <w:sz w:val="36"/>
           <w:szCs w:val="36"/>
         </w:rPr>
+      </w:pPr>
+    </w:p>
+    <w:p>
+      <w:pPr>
+        <w:rPr>
+          <w:sz w:val="36"/>
+          <w:szCs w:val="36"/>
+        </w:rPr>
+      </w:pPr>
+    </w:p>
+    <w:p>
+      <w:pPr>
+        <w:rPr>
+          <w:sz w:val="36"/>
+          <w:szCs w:val="36"/>
+        </w:rPr>
+      </w:pPr>
+    </w:p>
+    <w:p>
+      <w:pPr>
+        <w:rPr>
+          <w:sz w:val="36"/>
+          <w:szCs w:val="36"/>
+        </w:rPr>
+      </w:pPr>
+    </w:p>
+    <w:p>
+      <w:pPr>
+        <w:rPr>
+          <w:sz w:val="36"/>
+          <w:szCs w:val="36"/>
+        </w:rPr>
+      </w:pPr>
+    </w:p>
+    <w:p>
+      <w:pPr>
+        <w:rPr>
+          <w:sz w:val="12"/>
+          <w:szCs w:val="12"/>
+        </w:rPr>
+      </w:pPr>
+    </w:p>
+    <w:p>
+      <w:pPr>
+        <w:pStyle w:val="Caption"/>
+        <w:jc w:val="center"/>
+      </w:pPr>
+      <w:r>
+        <w:t xml:space="preserve">Figure </w:t>
+      </w:r>
+      <w:r>
+        <w:fldChar w:fldCharType="begin"/>
+      </w:r>
+      <w:r>
+        <w:instrText xml:space="preserve"> SEQ Figure \* ARABIC </w:instrText>
+      </w:r>
+      <w:r>
+        <w:fldChar w:fldCharType="separate"/>
+      </w:r>
+      <w:r>
+        <w:rPr>
+          <w:noProof/>
+        </w:rPr>
+        <w:t>21</w:t>
+      </w:r>
+      <w:r>
+        <w:rPr>
+          <w:noProof/>
+        </w:rPr>
+        <w:fldChar w:fldCharType="end"/>
+      </w:r>
+      <w:r>
+        <w:t xml:space="preserve">: </w:t>
+      </w:r>
+      <w:r>
+        <w:t>Secondary</w:t>
+      </w:r>
+      <w:r>
+        <w:t xml:space="preserve"> is short circuited to measure </w:t>
+      </w:r>
+      <w:proofErr w:type="spellStart"/>
+      <w:r>
+        <w:t>leakge</w:t>
+      </w:r>
+      <w:proofErr w:type="spellEnd"/>
+      <w:r>
+        <w:t xml:space="preserve"> inductance at </w:t>
+      </w:r>
+      <w:r>
+        <w:t>primary</w:t>
+      </w:r>
+    </w:p>
+    <w:p>
+      <w:pPr>
+        <w:jc w:val="both"/>
+        <w:rPr>
+          <w:sz w:val="36"/>
+          <w:szCs w:val="36"/>
+        </w:rPr>
+      </w:pPr>
+      <w:r>
+        <w:t xml:space="preserve">The leakage inductance at the secondary is measured as </w:t>
+      </w:r>
+      <w:r>
+        <w:t xml:space="preserve">41 </w:t>
+      </w:r>
+      <w:proofErr w:type="spellStart"/>
+      <w:r>
+        <w:t>nH</w:t>
+      </w:r>
+      <w:proofErr w:type="spellEnd"/>
+      <w:r>
+        <w:rPr>
+          <w:rFonts w:cstheme="minorHAnsi"/>
+        </w:rPr>
+        <w:t xml:space="preserve"> and by subtracting this value from the total inductance measured as </w:t>
+      </w:r>
+      <w:r>
+        <w:rPr>
+          <w:rFonts w:cstheme="minorHAnsi"/>
+        </w:rPr>
+        <w:t>25.7</w:t>
+      </w:r>
+      <w:r>
+        <w:rPr>
+          <w:rFonts w:cstheme="minorHAnsi"/>
+        </w:rPr>
+        <w:t xml:space="preserve">μH, magnetizing inductance is measured as </w:t>
+      </w:r>
+      <w:r>
+        <w:rPr>
+          <w:rFonts w:cstheme="minorHAnsi"/>
+        </w:rPr>
+        <w:t>25.7</w:t>
+      </w:r>
+      <w:r>
+        <w:rPr>
+          <w:rFonts w:cstheme="minorHAnsi"/>
+        </w:rPr>
+        <w:t>μH.</w:t>
+      </w:r>
+      <w:r>
+        <w:rPr>
+          <w:rFonts w:cstheme="minorHAnsi"/>
+        </w:rPr>
+        <w:t xml:space="preserve"> In addition, leakage is calculated as 0.2 %</w:t>
+      </w:r>
+      <w:r>
+        <w:rPr>
+          <w:rFonts w:cstheme="minorHAnsi"/>
+        </w:rPr>
+        <w:t>. Considering the primary inductance should greater than 8</w:t>
+      </w:r>
+      <w:r>
+        <w:rPr>
+          <w:rFonts w:cstheme="minorHAnsi"/>
+        </w:rPr>
+        <w:t xml:space="preserve"> </w:t>
+      </w:r>
+      <w:proofErr w:type="spellStart"/>
+      <w:r>
+        <w:rPr>
+          <w:rFonts w:cstheme="minorHAnsi"/>
+        </w:rPr>
+        <w:t>μH</w:t>
+      </w:r>
+      <w:proofErr w:type="spellEnd"/>
+      <w:r>
+        <w:rPr>
+          <w:rFonts w:cstheme="minorHAnsi"/>
+        </w:rPr>
+        <w:t xml:space="preserve"> according to the </w:t>
+      </w:r>
+      <w:proofErr w:type="spellStart"/>
+      <w:r>
+        <w:rPr>
+          <w:rFonts w:cstheme="minorHAnsi"/>
+        </w:rPr>
+        <w:t>calc.mlx</w:t>
+      </w:r>
+      <w:proofErr w:type="spellEnd"/>
+      <w:r>
+        <w:rPr>
+          <w:rFonts w:cstheme="minorHAnsi"/>
+        </w:rPr>
+        <w:t>, this transformer should work.</w:t>
+      </w:r>
+    </w:p>
+    <w:p>
+      <w:pPr>
+        <w:rPr>
+          <w:sz w:val="36"/>
+          <w:szCs w:val="36"/>
+        </w:rPr>
+      </w:pPr>
+    </w:p>
+    <w:p>
+      <w:pPr>
+        <w:pStyle w:val="Heading1"/>
+      </w:pPr>
+      <w:bookmarkStart w:id="9" w:name="_Toc138763153"/>
+      <w:r>
+        <w:lastRenderedPageBreak/>
+        <w:t>PCB Design</w:t>
+      </w:r>
+      <w:bookmarkEnd w:id="9"/>
+    </w:p>
+    <w:p>
+      <w:r>
+        <w:rPr>
+          <w:noProof/>
+        </w:rPr>
+        <w:drawing>
+          <wp:anchor distT="0" distB="0" distL="114300" distR="114300" simplePos="0" relativeHeight="251693056" behindDoc="0" locked="0" layoutInCell="1" allowOverlap="1" wp14:anchorId="0C698FBE" wp14:editId="407B56F0">
+            <wp:simplePos x="0" y="0"/>
+            <wp:positionH relativeFrom="margin">
+              <wp:align>center</wp:align>
+            </wp:positionH>
+            <wp:positionV relativeFrom="paragraph">
+              <wp:posOffset>261012</wp:posOffset>
+            </wp:positionV>
+            <wp:extent cx="4557631" cy="6070856"/>
+            <wp:effectExtent l="0" t="0" r="0" b="6350"/>
+            <wp:wrapSquare wrapText="bothSides"/>
+            <wp:docPr id="2073107423" name="Picture 3"/>
+            <wp:cNvGraphicFramePr>
+              <a:graphicFrameLocks xmlns:a="http://schemas.openxmlformats.org/drawingml/2006/main" noChangeAspect="1"/>
+            </wp:cNvGraphicFramePr>
+            <a:graphic xmlns:a="http://schemas.openxmlformats.org/drawingml/2006/main">
+              <a:graphicData uri="http://schemas.openxmlformats.org/drawingml/2006/picture">
+                <pic:pic xmlns:pic="http://schemas.openxmlformats.org/drawingml/2006/picture">
+                  <pic:nvPicPr>
+                    <pic:cNvPr id="0" name="Picture 2"/>
+                    <pic:cNvPicPr>
+                      <a:picLocks noChangeAspect="1" noChangeArrowheads="1"/>
+                    </pic:cNvPicPr>
+                  </pic:nvPicPr>
+                  <pic:blipFill>
+                    <a:blip r:embed="rId30" cstate="print">
+                      <a:extLst>
+                        <a:ext uri="{28A0092B-C50C-407E-A947-70E740481C1C}">
+                          <a14:useLocalDpi xmlns:a14="http://schemas.microsoft.com/office/drawing/2010/main" val="0"/>
+                        </a:ext>
+                      </a:extLst>
+                    </a:blip>
+                    <a:srcRect/>
+                    <a:stretch>
+                      <a:fillRect/>
+                    </a:stretch>
+                  </pic:blipFill>
+                  <pic:spPr bwMode="auto">
+                    <a:xfrm>
+                      <a:off x="0" y="0"/>
+                      <a:ext cx="4557631" cy="6070856"/>
+                    </a:xfrm>
+                    <a:prstGeom prst="rect">
+                      <a:avLst/>
+                    </a:prstGeom>
+                    <a:noFill/>
+                    <a:ln>
+                      <a:noFill/>
+                    </a:ln>
+                  </pic:spPr>
+                </pic:pic>
+              </a:graphicData>
+            </a:graphic>
+          </wp:anchor>
+        </w:drawing>
+      </w:r>
+    </w:p>
+    <w:p/>
+    <w:p/>
+    <w:p/>
+    <w:p/>
+    <w:p/>
+    <w:p/>
+    <w:p/>
+    <w:p/>
+    <w:p/>
+    <w:p/>
+    <w:p/>
+    <w:p/>
+    <w:p/>
+    <w:p/>
+    <w:p/>
+    <w:p/>
+    <w:p/>
+    <w:p/>
+    <w:p/>
+    <w:p/>
+    <w:p/>
+    <w:p/>
+    <w:p/>
+    <w:p/>
+    <w:p>
+      <w:r>
+        <w:br w:type="textWrapping" w:clear="all"/>
+      </w:r>
+    </w:p>
+    <w:p>
+      <w:pPr>
+        <w:pStyle w:val="Heading1"/>
+      </w:pPr>
+      <w:bookmarkStart w:id="10" w:name="_Toc138763154"/>
+      <w:bookmarkStart w:id="11" w:name="_Toc138763152"/>
+      <w:r>
+        <w:lastRenderedPageBreak/>
+        <w:t>Tests</w:t>
+      </w:r>
+      <w:bookmarkEnd w:id="11"/>
+    </w:p>
+    <w:p>
+      <w:pPr>
+        <w:rPr>
+          <w:sz w:val="36"/>
+          <w:szCs w:val="36"/>
+        </w:rPr>
+      </w:pPr>
+      <w:r>
+        <w:rPr>
+          <w:sz w:val="36"/>
+          <w:szCs w:val="36"/>
+        </w:rPr>
         <w:t>Efficiency figures, start-up, ripple content, step-load response, low-voltage operation and discussions</w:t>
       </w:r>
     </w:p>
@@ -12290,22 +12595,20 @@
       <w:pPr>
         <w:pStyle w:val="Heading1"/>
       </w:pPr>
-      <w:bookmarkStart w:id="10" w:name="_Toc138763153"/>
-      <w:r>
-        <w:t>PCB Design</w:t>
+    </w:p>
+    <w:p>
+      <w:pPr>
+        <w:pStyle w:val="Heading1"/>
+      </w:pPr>
+    </w:p>
+    <w:p>
+      <w:pPr>
+        <w:pStyle w:val="Heading1"/>
+      </w:pPr>
+      <w:r>
+        <w:t>Conclusion</w:t>
       </w:r>
       <w:bookmarkEnd w:id="10"/>
-    </w:p>
-    <w:p/>
-    <w:p>
-      <w:pPr>
-        <w:pStyle w:val="Heading1"/>
-      </w:pPr>
-      <w:bookmarkStart w:id="11" w:name="_Toc138763154"/>
-      <w:r>
-        <w:t>Conclusion</w:t>
-      </w:r>
-      <w:bookmarkEnd w:id="11"/>
     </w:p>
     <w:p>
       <w:pPr>
@@ -12628,10 +12931,10 @@
     </w:sdt>
     <w:p/>
     <w:sectPr>
-      <w:headerReference w:type="even" r:id="rId27"/>
-      <w:footerReference w:type="even" r:id="rId28"/>
-      <w:headerReference w:type="first" r:id="rId29"/>
-      <w:footerReference w:type="first" r:id="rId30"/>
+      <w:headerReference w:type="even" r:id="rId31"/>
+      <w:footerReference w:type="even" r:id="rId32"/>
+      <w:headerReference w:type="first" r:id="rId33"/>
+      <w:footerReference w:type="first" r:id="rId34"/>
       <w:pgSz w:w="12240" w:h="15840"/>
       <w:pgMar w:top="1417" w:right="1417" w:bottom="1417" w:left="1417" w:header="708" w:footer="708" w:gutter="0"/>
       <w:cols w:space="708"/>
@@ -16409,12 +16712,6 @@
 </file>
 
 <file path=customXml/item1.xml><?xml version="1.0" encoding="utf-8"?>
-<sisl xmlns:xsd="http://www.w3.org/2001/XMLSchema" xmlns:xsi="http://www.w3.org/2001/XMLSchema-instance" xmlns="http://www.boldonjames.com/2008/01/sie/internal/label" sislVersion="0" policy="3b2a402a-7aa0-470f-8732-c65458ab17ee" origin="userSelected">
-  <element uid="d4613254-63f1-4b12-8c89-ea1ca2a88f12" value=""/>
-</sisl>
-</file>
-
-<file path=customXml/item2.xml><?xml version="1.0" encoding="utf-8"?>
 <b:Sources xmlns:b="http://schemas.openxmlformats.org/officeDocument/2006/bibliography" xmlns="http://schemas.openxmlformats.org/officeDocument/2006/bibliography" SelectedStyle="\IEEE2006OfficeOnline.xsl" StyleName="IEEE" Version="2006">
   <b:Source>
     <b:Tag>Ozd23</b:Tag>
@@ -16483,19 +16780,25 @@
 </b:Sources>
 </file>
 
+<file path=customXml/item2.xml><?xml version="1.0" encoding="utf-8"?>
+<sisl xmlns:xsd="http://www.w3.org/2001/XMLSchema" xmlns:xsi="http://www.w3.org/2001/XMLSchema-instance" xmlns="http://www.boldonjames.com/2008/01/sie/internal/label" sislVersion="0" policy="3b2a402a-7aa0-470f-8732-c65458ab17ee" origin="userSelected">
+  <element uid="d4613254-63f1-4b12-8c89-ea1ca2a88f12" value=""/>
+</sisl>
+</file>
+
 <file path=customXml/itemProps1.xml><?xml version="1.0" encoding="utf-8"?>
+<ds:datastoreItem xmlns:ds="http://schemas.openxmlformats.org/officeDocument/2006/customXml" ds:itemID="{97F84586-59A8-4AD2-8848-C1BC122BFFC7}">
+  <ds:schemaRefs>
+    <ds:schemaRef ds:uri="http://schemas.openxmlformats.org/officeDocument/2006/bibliography"/>
+  </ds:schemaRefs>
+</ds:datastoreItem>
+</file>
+
+<file path=customXml/itemProps2.xml><?xml version="1.0" encoding="utf-8"?>
 <ds:datastoreItem xmlns:ds="http://schemas.openxmlformats.org/officeDocument/2006/customXml" ds:itemID="{8025D708-1C28-4D7B-8D2C-9A6FEE2045BE}">
   <ds:schemaRefs>
     <ds:schemaRef ds:uri="http://www.w3.org/2001/XMLSchema"/>
     <ds:schemaRef ds:uri="http://www.boldonjames.com/2008/01/sie/internal/label"/>
   </ds:schemaRefs>
 </ds:datastoreItem>
-</file>
-
-<file path=customXml/itemProps2.xml><?xml version="1.0" encoding="utf-8"?>
-<ds:datastoreItem xmlns:ds="http://schemas.openxmlformats.org/officeDocument/2006/customXml" ds:itemID="{97F84586-59A8-4AD2-8848-C1BC122BFFC7}">
-  <ds:schemaRefs>
-    <ds:schemaRef ds:uri="http://schemas.openxmlformats.org/officeDocument/2006/bibliography"/>
-  </ds:schemaRefs>
-</ds:datastoreItem>
 </file>
</xml_diff>

<commit_message>
pcb design dection added
</commit_message>
<xml_diff>
--- a/1_Final_Report.docx
+++ b/1_Final_Report.docx
@@ -648,7 +648,7 @@
           <w:r>
             <w:fldChar w:fldCharType="separate"/>
           </w:r>
-          <w:hyperlink w:anchor="_Toc138763143" w:history="1">
+          <w:hyperlink w:anchor="_Toc138774929" w:history="1">
             <w:r>
               <w:rPr>
                 <w:rStyle w:val="Hyperlink"/>
@@ -675,7 +675,7 @@
                 <w:noProof/>
                 <w:webHidden/>
               </w:rPr>
-              <w:instrText xml:space="preserve"> PAGEREF _Toc138763143 \h </w:instrText>
+              <w:instrText xml:space="preserve"> PAGEREF _Toc138774929 \h </w:instrText>
             </w:r>
             <w:r>
               <w:rPr>
@@ -718,7 +718,7 @@
               <w:lang w:val="en-DE" w:eastAsia="en-DE"/>
             </w:rPr>
           </w:pPr>
-          <w:hyperlink w:anchor="_Toc138763144" w:history="1">
+          <w:hyperlink w:anchor="_Toc138774930" w:history="1">
             <w:r>
               <w:rPr>
                 <w:rStyle w:val="Hyperlink"/>
@@ -745,7 +745,7 @@
                 <w:noProof/>
                 <w:webHidden/>
               </w:rPr>
-              <w:instrText xml:space="preserve"> PAGEREF _Toc138763144 \h </w:instrText>
+              <w:instrText xml:space="preserve"> PAGEREF _Toc138774930 \h </w:instrText>
             </w:r>
             <w:r>
               <w:rPr>
@@ -788,7 +788,7 @@
               <w:lang w:val="en-DE" w:eastAsia="en-DE"/>
             </w:rPr>
           </w:pPr>
-          <w:hyperlink w:anchor="_Toc138763145" w:history="1">
+          <w:hyperlink w:anchor="_Toc138774931" w:history="1">
             <w:r>
               <w:rPr>
                 <w:rStyle w:val="Hyperlink"/>
@@ -815,7 +815,7 @@
                 <w:noProof/>
                 <w:webHidden/>
               </w:rPr>
-              <w:instrText xml:space="preserve"> PAGEREF _Toc138763145 \h </w:instrText>
+              <w:instrText xml:space="preserve"> PAGEREF _Toc138774931 \h </w:instrText>
             </w:r>
             <w:r>
               <w:rPr>
@@ -858,7 +858,7 @@
               <w:lang w:val="en-DE" w:eastAsia="en-DE"/>
             </w:rPr>
           </w:pPr>
-          <w:hyperlink w:anchor="_Toc138763146" w:history="1">
+          <w:hyperlink w:anchor="_Toc138774932" w:history="1">
             <w:r>
               <w:rPr>
                 <w:rStyle w:val="Hyperlink"/>
@@ -885,7 +885,7 @@
                 <w:noProof/>
                 <w:webHidden/>
               </w:rPr>
-              <w:instrText xml:space="preserve"> PAGEREF _Toc138763146 \h </w:instrText>
+              <w:instrText xml:space="preserve"> PAGEREF _Toc138774932 \h </w:instrText>
             </w:r>
             <w:r>
               <w:rPr>
@@ -928,7 +928,7 @@
               <w:lang w:val="en-DE" w:eastAsia="en-DE"/>
             </w:rPr>
           </w:pPr>
-          <w:hyperlink w:anchor="_Toc138763147" w:history="1">
+          <w:hyperlink w:anchor="_Toc138774933" w:history="1">
             <w:r>
               <w:rPr>
                 <w:rStyle w:val="Hyperlink"/>
@@ -955,7 +955,7 @@
                 <w:noProof/>
                 <w:webHidden/>
               </w:rPr>
-              <w:instrText xml:space="preserve"> PAGEREF _Toc138763147 \h </w:instrText>
+              <w:instrText xml:space="preserve"> PAGEREF _Toc138774933 \h </w:instrText>
             </w:r>
             <w:r>
               <w:rPr>
@@ -998,7 +998,7 @@
               <w:lang w:val="en-DE" w:eastAsia="en-DE"/>
             </w:rPr>
           </w:pPr>
-          <w:hyperlink w:anchor="_Toc138763148" w:history="1">
+          <w:hyperlink w:anchor="_Toc138774934" w:history="1">
             <w:r>
               <w:rPr>
                 <w:rStyle w:val="Hyperlink"/>
@@ -1025,7 +1025,7 @@
                 <w:noProof/>
                 <w:webHidden/>
               </w:rPr>
-              <w:instrText xml:space="preserve"> PAGEREF _Toc138763148 \h </w:instrText>
+              <w:instrText xml:space="preserve"> PAGEREF _Toc138774934 \h </w:instrText>
             </w:r>
             <w:r>
               <w:rPr>
@@ -1068,7 +1068,7 @@
               <w:lang w:val="en-DE" w:eastAsia="en-DE"/>
             </w:rPr>
           </w:pPr>
-          <w:hyperlink w:anchor="_Toc138763149" w:history="1">
+          <w:hyperlink w:anchor="_Toc138774935" w:history="1">
             <w:r>
               <w:rPr>
                 <w:rStyle w:val="Hyperlink"/>
@@ -1095,7 +1095,7 @@
                 <w:noProof/>
                 <w:webHidden/>
               </w:rPr>
-              <w:instrText xml:space="preserve"> PAGEREF _Toc138763149 \h </w:instrText>
+              <w:instrText xml:space="preserve"> PAGEREF _Toc138774935 \h </w:instrText>
             </w:r>
             <w:r>
               <w:rPr>
@@ -1138,7 +1138,7 @@
               <w:lang w:val="en-DE" w:eastAsia="en-DE"/>
             </w:rPr>
           </w:pPr>
-          <w:hyperlink w:anchor="_Toc138763150" w:history="1">
+          <w:hyperlink w:anchor="_Toc138774936" w:history="1">
             <w:r>
               <w:rPr>
                 <w:rStyle w:val="Hyperlink"/>
@@ -1165,7 +1165,7 @@
                 <w:noProof/>
                 <w:webHidden/>
               </w:rPr>
-              <w:instrText xml:space="preserve"> PAGEREF _Toc138763150 \h </w:instrText>
+              <w:instrText xml:space="preserve"> PAGEREF _Toc138774936 \h </w:instrText>
             </w:r>
             <w:r>
               <w:rPr>
@@ -1208,13 +1208,13 @@
               <w:lang w:val="en-DE" w:eastAsia="en-DE"/>
             </w:rPr>
           </w:pPr>
-          <w:hyperlink w:anchor="_Toc138763151" w:history="1">
+          <w:hyperlink w:anchor="_Toc138774937" w:history="1">
             <w:r>
               <w:rPr>
                 <w:rStyle w:val="Hyperlink"/>
                 <w:noProof/>
               </w:rPr>
-              <w:t>UPDATE TRANSFORMER:</w:t>
+              <w:t>Transformer:</w:t>
             </w:r>
             <w:r>
               <w:rPr>
@@ -1235,7 +1235,7 @@
                 <w:noProof/>
                 <w:webHidden/>
               </w:rPr>
-              <w:instrText xml:space="preserve"> PAGEREF _Toc138763151 \h </w:instrText>
+              <w:instrText xml:space="preserve"> PAGEREF _Toc138774937 \h </w:instrText>
             </w:r>
             <w:r>
               <w:rPr>
@@ -1278,7 +1278,77 @@
               <w:lang w:val="en-DE" w:eastAsia="en-DE"/>
             </w:rPr>
           </w:pPr>
-          <w:hyperlink w:anchor="_Toc138763152" w:history="1">
+          <w:hyperlink w:anchor="_Toc138774938" w:history="1">
+            <w:r>
+              <w:rPr>
+                <w:rStyle w:val="Hyperlink"/>
+                <w:noProof/>
+              </w:rPr>
+              <w:t>PCB Design</w:t>
+            </w:r>
+            <w:r>
+              <w:rPr>
+                <w:noProof/>
+                <w:webHidden/>
+              </w:rPr>
+              <w:tab/>
+            </w:r>
+            <w:r>
+              <w:rPr>
+                <w:noProof/>
+                <w:webHidden/>
+              </w:rPr>
+              <w:fldChar w:fldCharType="begin"/>
+            </w:r>
+            <w:r>
+              <w:rPr>
+                <w:noProof/>
+                <w:webHidden/>
+              </w:rPr>
+              <w:instrText xml:space="preserve"> PAGEREF _Toc138774938 \h </w:instrText>
+            </w:r>
+            <w:r>
+              <w:rPr>
+                <w:noProof/>
+                <w:webHidden/>
+              </w:rPr>
+            </w:r>
+            <w:r>
+              <w:rPr>
+                <w:noProof/>
+                <w:webHidden/>
+              </w:rPr>
+              <w:fldChar w:fldCharType="separate"/>
+            </w:r>
+            <w:r>
+              <w:rPr>
+                <w:noProof/>
+                <w:webHidden/>
+              </w:rPr>
+              <w:t>20</w:t>
+            </w:r>
+            <w:r>
+              <w:rPr>
+                <w:noProof/>
+                <w:webHidden/>
+              </w:rPr>
+              <w:fldChar w:fldCharType="end"/>
+            </w:r>
+          </w:hyperlink>
+        </w:p>
+        <w:p>
+          <w:pPr>
+            <w:pStyle w:val="TOC1"/>
+            <w:tabs>
+              <w:tab w:val="right" w:leader="dot" w:pos="9396"/>
+            </w:tabs>
+            <w:rPr>
+              <w:rFonts w:eastAsiaTheme="minorEastAsia"/>
+              <w:noProof/>
+              <w:lang w:val="en-DE" w:eastAsia="en-DE"/>
+            </w:rPr>
+          </w:pPr>
+          <w:hyperlink w:anchor="_Toc138774939" w:history="1">
             <w:r>
               <w:rPr>
                 <w:rStyle w:val="Hyperlink"/>
@@ -1305,7 +1375,7 @@
                 <w:noProof/>
                 <w:webHidden/>
               </w:rPr>
-              <w:instrText xml:space="preserve"> PAGEREF _Toc138763152 \h </w:instrText>
+              <w:instrText xml:space="preserve"> PAGEREF _Toc138774939 \h </w:instrText>
             </w:r>
             <w:r>
               <w:rPr>
@@ -1325,7 +1395,7 @@
                 <w:noProof/>
                 <w:webHidden/>
               </w:rPr>
-              <w:t>18</w:t>
+              <w:t>21</w:t>
             </w:r>
             <w:r>
               <w:rPr>
@@ -1348,13 +1418,13 @@
               <w:lang w:val="en-DE" w:eastAsia="en-DE"/>
             </w:rPr>
           </w:pPr>
-          <w:hyperlink w:anchor="_Toc138763153" w:history="1">
+          <w:hyperlink w:anchor="_Toc138774940" w:history="1">
             <w:r>
               <w:rPr>
                 <w:rStyle w:val="Hyperlink"/>
                 <w:noProof/>
               </w:rPr>
-              <w:t>PCB Design</w:t>
+              <w:t>Experimental Demo</w:t>
             </w:r>
             <w:r>
               <w:rPr>
@@ -1375,7 +1445,7 @@
                 <w:noProof/>
                 <w:webHidden/>
               </w:rPr>
-              <w:instrText xml:space="preserve"> PAGEREF _Toc138763153 \h </w:instrText>
+              <w:instrText xml:space="preserve"> PAGEREF _Toc138774940 \h </w:instrText>
             </w:r>
             <w:r>
               <w:rPr>
@@ -1395,7 +1465,7 @@
                 <w:noProof/>
                 <w:webHidden/>
               </w:rPr>
-              <w:t>18</w:t>
+              <w:t>21</w:t>
             </w:r>
             <w:r>
               <w:rPr>
@@ -1418,7 +1488,7 @@
               <w:lang w:val="en-DE" w:eastAsia="en-DE"/>
             </w:rPr>
           </w:pPr>
-          <w:hyperlink w:anchor="_Toc138763154" w:history="1">
+          <w:hyperlink w:anchor="_Toc138774941" w:history="1">
             <w:r>
               <w:rPr>
                 <w:rStyle w:val="Hyperlink"/>
@@ -1445,7 +1515,7 @@
                 <w:noProof/>
                 <w:webHidden/>
               </w:rPr>
-              <w:instrText xml:space="preserve"> PAGEREF _Toc138763154 \h </w:instrText>
+              <w:instrText xml:space="preserve"> PAGEREF _Toc138774941 \h </w:instrText>
             </w:r>
             <w:r>
               <w:rPr>
@@ -1465,7 +1535,7 @@
                 <w:noProof/>
                 <w:webHidden/>
               </w:rPr>
-              <w:t>18</w:t>
+              <w:t>21</w:t>
             </w:r>
             <w:r>
               <w:rPr>
@@ -1488,7 +1558,7 @@
               <w:lang w:val="en-DE" w:eastAsia="en-DE"/>
             </w:rPr>
           </w:pPr>
-          <w:hyperlink w:anchor="_Toc138763155" w:history="1">
+          <w:hyperlink w:anchor="_Toc138774942" w:history="1">
             <w:r>
               <w:rPr>
                 <w:rStyle w:val="Hyperlink"/>
@@ -1515,7 +1585,7 @@
                 <w:noProof/>
                 <w:webHidden/>
               </w:rPr>
-              <w:instrText xml:space="preserve"> PAGEREF _Toc138763155 \h </w:instrText>
+              <w:instrText xml:space="preserve"> PAGEREF _Toc138774942 \h </w:instrText>
             </w:r>
             <w:r>
               <w:rPr>
@@ -1535,7 +1605,7 @@
                 <w:noProof/>
                 <w:webHidden/>
               </w:rPr>
-              <w:t>19</w:t>
+              <w:t>22</w:t>
             </w:r>
             <w:r>
               <w:rPr>
@@ -1581,7 +1651,7 @@
       <w:pPr>
         <w:pStyle w:val="Heading1"/>
       </w:pPr>
-      <w:bookmarkStart w:id="0" w:name="_Toc138763143"/>
+      <w:bookmarkStart w:id="0" w:name="_Toc138774929"/>
       <w:r>
         <w:lastRenderedPageBreak/>
         <w:t>Introduction</w:t>
@@ -1649,7 +1719,7 @@
       <w:pPr>
         <w:pStyle w:val="Heading1"/>
       </w:pPr>
-      <w:bookmarkStart w:id="1" w:name="_Toc138763144"/>
+      <w:bookmarkStart w:id="1" w:name="_Toc138774930"/>
       <w:r>
         <w:t>Topology Selection</w:t>
       </w:r>
@@ -1767,7 +1837,7 @@
         <mc:AlternateContent>
           <mc:Choice Requires="wps">
             <w:drawing>
-              <wp:anchor distT="0" distB="0" distL="114300" distR="114300" simplePos="0" relativeHeight="251663360" behindDoc="0" locked="0" layoutInCell="1" allowOverlap="1" wp14:anchorId="07B9D72F" wp14:editId="68414B51">
+              <wp:anchor distT="0" distB="0" distL="114300" distR="114300" simplePos="0" relativeHeight="251663360" behindDoc="0" locked="0" layoutInCell="1" allowOverlap="1" wp14:anchorId="07B9D72F" wp14:editId="5F5F8EFC">
                 <wp:simplePos x="0" y="0"/>
                 <wp:positionH relativeFrom="column">
                   <wp:posOffset>0</wp:posOffset>
@@ -1776,7 +1846,7 @@
                   <wp:posOffset>3568065</wp:posOffset>
                 </wp:positionV>
                 <wp:extent cx="5972810" cy="635"/>
-                <wp:effectExtent l="0" t="0" r="0" b="0"/>
+                <wp:effectExtent l="0" t="0" r="8890" b="0"/>
                 <wp:wrapSquare wrapText="bothSides"/>
                 <wp:docPr id="3" name="Text Box 1"/>
                 <wp:cNvGraphicFramePr/>
@@ -1839,6 +1909,9 @@
                     </wps:wsp>
                   </a:graphicData>
                 </a:graphic>
+                <wp14:sizeRelH relativeFrom="margin">
+                  <wp14:pctWidth>0</wp14:pctWidth>
+                </wp14:sizeRelH>
               </wp:anchor>
             </w:drawing>
           </mc:Choice>
@@ -1848,7 +1921,7 @@
                 <v:stroke joinstyle="miter"/>
                 <v:path gradientshapeok="t" o:connecttype="rect"/>
               </v:shapetype>
-              <v:shape id="Text Box 1" o:spid="_x0000_s1026" type="#_x0000_t202" style="position:absolute;left:0;text-align:left;margin-left:0;margin-top:280.95pt;width:470.3pt;height:.05pt;z-index:251663360;visibility:visible;mso-wrap-style:square;mso-wrap-distance-left:9pt;mso-wrap-distance-top:0;mso-wrap-distance-right:9pt;mso-wrap-distance-bottom:0;mso-position-horizontal:absolute;mso-position-horizontal-relative:text;mso-position-vertical:absolute;mso-position-vertical-relative:text;v-text-anchor:top" o:gfxdata="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" stroked="f">
+              <v:shape id="Text Box 1" o:spid="_x0000_s1026" type="#_x0000_t202" style="position:absolute;left:0;text-align:left;margin-left:0;margin-top:280.95pt;width:470.3pt;height:.05pt;z-index:251663360;visibility:visible;mso-wrap-style:square;mso-width-percent:0;mso-wrap-distance-left:9pt;mso-wrap-distance-top:0;mso-wrap-distance-right:9pt;mso-wrap-distance-bottom:0;mso-position-horizontal:absolute;mso-position-horizontal-relative:text;mso-position-vertical:absolute;mso-position-vertical-relative:text;mso-width-percent:0;mso-width-relative:margin;v-text-anchor:top" o:gfxdata="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" stroked="f">
                 <v:textbox style="mso-fit-shape-to-text:t" inset="0,0,0,0">
                   <w:txbxContent>
                     <w:p>
@@ -1891,7 +1964,7 @@
           <w:noProof/>
         </w:rPr>
         <w:drawing>
-          <wp:anchor distT="0" distB="0" distL="114300" distR="114300" simplePos="0" relativeHeight="251661312" behindDoc="0" locked="0" layoutInCell="1" allowOverlap="1" wp14:anchorId="7BC354C7" wp14:editId="0FFC6817">
+          <wp:anchor distT="0" distB="0" distL="114300" distR="114300" simplePos="0" relativeHeight="251661312" behindDoc="0" locked="0" layoutInCell="1" allowOverlap="1" wp14:anchorId="7BC354C7" wp14:editId="3A54B86A">
             <wp:simplePos x="0" y="0"/>
             <wp:positionH relativeFrom="margin">
               <wp:align>left</wp:align>
@@ -1949,7 +2022,7 @@
       <w:pPr>
         <w:pStyle w:val="Heading1"/>
       </w:pPr>
-      <w:bookmarkStart w:id="2" w:name="_Toc138763145"/>
+      <w:bookmarkStart w:id="2" w:name="_Toc138774931"/>
       <w:r>
         <w:lastRenderedPageBreak/>
         <w:t>Magnetic Design</w:t>
@@ -7172,7 +7245,7 @@
         <mc:AlternateContent>
           <mc:Choice Requires="wps">
             <w:drawing>
-              <wp:anchor distT="0" distB="0" distL="114300" distR="114300" simplePos="0" relativeHeight="251665408" behindDoc="0" locked="0" layoutInCell="1" allowOverlap="1" wp14:anchorId="3EDCE595" wp14:editId="3FB26CEC">
+              <wp:anchor distT="0" distB="0" distL="114300" distR="114300" simplePos="0" relativeHeight="251665408" behindDoc="0" locked="0" layoutInCell="1" allowOverlap="1" wp14:anchorId="3EDCE595" wp14:editId="1EC2421A">
                 <wp:simplePos x="0" y="0"/>
                 <wp:positionH relativeFrom="margin">
                   <wp:align>right</wp:align>
@@ -7282,7 +7355,7 @@
           <w:noProof/>
         </w:rPr>
         <w:drawing>
-          <wp:anchor distT="0" distB="0" distL="114300" distR="114300" simplePos="0" relativeHeight="251659264" behindDoc="0" locked="0" layoutInCell="1" allowOverlap="1" wp14:anchorId="1EFC6CAB" wp14:editId="1F69EA02">
+          <wp:anchor distT="0" distB="0" distL="114300" distR="114300" simplePos="0" relativeHeight="251659264" behindDoc="0" locked="0" layoutInCell="1" allowOverlap="1" wp14:anchorId="1EFC6CAB" wp14:editId="05708231">
             <wp:simplePos x="0" y="0"/>
             <wp:positionH relativeFrom="margin">
               <wp:align>center</wp:align>
@@ -7343,7 +7416,7 @@
         <mc:AlternateContent>
           <mc:Choice Requires="wps">
             <w:drawing>
-              <wp:anchor distT="0" distB="0" distL="114300" distR="114300" simplePos="0" relativeHeight="251668480" behindDoc="0" locked="0" layoutInCell="1" allowOverlap="1" wp14:anchorId="2005BBEF" wp14:editId="184AA54B">
+              <wp:anchor distT="0" distB="0" distL="114300" distR="114300" simplePos="0" relativeHeight="251668480" behindDoc="0" locked="0" layoutInCell="1" allowOverlap="1" wp14:anchorId="2005BBEF" wp14:editId="5CCA1B56">
                 <wp:simplePos x="0" y="0"/>
                 <wp:positionH relativeFrom="margin">
                   <wp:align>right</wp:align>
@@ -7453,7 +7526,7 @@
           <w:noProof/>
         </w:rPr>
         <w:drawing>
-          <wp:anchor distT="0" distB="0" distL="114300" distR="114300" simplePos="0" relativeHeight="251666432" behindDoc="0" locked="0" layoutInCell="1" allowOverlap="1" wp14:anchorId="2F3B808C" wp14:editId="7A848B11">
+          <wp:anchor distT="0" distB="0" distL="114300" distR="114300" simplePos="0" relativeHeight="251666432" behindDoc="0" locked="0" layoutInCell="1" allowOverlap="1" wp14:anchorId="2F3B808C" wp14:editId="4FF0D0FE">
             <wp:simplePos x="0" y="0"/>
             <wp:positionH relativeFrom="margin">
               <wp:align>center</wp:align>
@@ -7787,23 +7860,21 @@
     <w:p/>
     <w:p/>
     <w:p/>
-    <w:p/>
     <w:p>
       <w:r>
         <w:rPr>
           <w:noProof/>
         </w:rPr>
-        <w:lastRenderedPageBreak/>
         <mc:AlternateContent>
           <mc:Choice Requires="wps">
             <w:drawing>
-              <wp:anchor distT="0" distB="0" distL="114300" distR="114300" simplePos="0" relativeHeight="251674624" behindDoc="0" locked="0" layoutInCell="1" allowOverlap="1" wp14:anchorId="389EFE87" wp14:editId="0CF73AF6">
+              <wp:anchor distT="0" distB="0" distL="114300" distR="114300" simplePos="0" relativeHeight="251674624" behindDoc="0" locked="0" layoutInCell="1" allowOverlap="1" wp14:anchorId="389EFE87" wp14:editId="235AAA39">
                 <wp:simplePos x="0" y="0"/>
                 <wp:positionH relativeFrom="margin">
-                  <wp:posOffset>76642</wp:posOffset>
+                  <wp:posOffset>226778</wp:posOffset>
                 </wp:positionH>
                 <wp:positionV relativeFrom="paragraph">
-                  <wp:posOffset>1422649</wp:posOffset>
+                  <wp:posOffset>1768917</wp:posOffset>
                 </wp:positionV>
                 <wp:extent cx="5967730" cy="635"/>
                 <wp:effectExtent l="0" t="0" r="0" b="0"/>
@@ -7869,7 +7940,7 @@
           </mc:Choice>
           <mc:Fallback>
             <w:pict>
-              <v:shape w14:anchorId="389EFE87" id="Text Box 10" o:spid="_x0000_s1030" type="#_x0000_t202" style="position:absolute;margin-left:6.05pt;margin-top:112pt;width:469.9pt;height:.05pt;z-index:251674624;visibility:visible;mso-wrap-style:square;mso-wrap-distance-left:9pt;mso-wrap-distance-top:0;mso-wrap-distance-right:9pt;mso-wrap-distance-bottom:0;mso-position-horizontal:absolute;mso-position-horizontal-relative:margin;mso-position-vertical:absolute;mso-position-vertical-relative:text;v-text-anchor:top" o:gfxdata="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" stroked="f">
+              <v:shape w14:anchorId="389EFE87" id="Text Box 10" o:spid="_x0000_s1030" type="#_x0000_t202" style="position:absolute;margin-left:17.85pt;margin-top:139.3pt;width:469.9pt;height:.05pt;z-index:251674624;visibility:visible;mso-wrap-style:square;mso-wrap-distance-left:9pt;mso-wrap-distance-top:0;mso-wrap-distance-right:9pt;mso-wrap-distance-bottom:0;mso-position-horizontal:absolute;mso-position-horizontal-relative:margin;mso-position-vertical:absolute;mso-position-vertical-relative:text;v-text-anchor:top" o:gfxdata="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" stroked="f">
                 <v:textbox style="mso-fit-shape-to-text:t" inset="0,0,0,0">
                   <w:txbxContent>
                     <w:p>
@@ -7902,14 +7973,17 @@
           </mc:Fallback>
         </mc:AlternateContent>
       </w:r>
+    </w:p>
+    <w:p>
       <w:r>
         <w:rPr>
           <w:noProof/>
         </w:rPr>
+        <w:lastRenderedPageBreak/>
         <mc:AlternateContent>
           <mc:Choice Requires="wps">
             <w:drawing>
-              <wp:anchor distT="0" distB="0" distL="114300" distR="114300" simplePos="0" relativeHeight="251677696" behindDoc="0" locked="0" layoutInCell="1" allowOverlap="1" wp14:anchorId="589056DD" wp14:editId="57322263">
+              <wp:anchor distT="0" distB="0" distL="114300" distR="114300" simplePos="0" relativeHeight="251677696" behindDoc="0" locked="0" layoutInCell="1" allowOverlap="1" wp14:anchorId="589056DD" wp14:editId="745E514D">
                 <wp:simplePos x="0" y="0"/>
                 <wp:positionH relativeFrom="margin">
                   <wp:posOffset>-46584</wp:posOffset>
@@ -8366,7 +8440,7 @@
         <mc:AlternateContent>
           <mc:Choice Requires="wps">
             <w:drawing>
-              <wp:anchor distT="0" distB="0" distL="114300" distR="114300" simplePos="0" relativeHeight="251683840" behindDoc="0" locked="0" layoutInCell="1" allowOverlap="1" wp14:anchorId="11EEF933" wp14:editId="48B6D647">
+              <wp:anchor distT="0" distB="0" distL="114300" distR="114300" simplePos="0" relativeHeight="251683840" behindDoc="0" locked="0" layoutInCell="1" allowOverlap="1" wp14:anchorId="11EEF933" wp14:editId="6FDB9547">
                 <wp:simplePos x="0" y="0"/>
                 <wp:positionH relativeFrom="margin">
                   <wp:align>right</wp:align>
@@ -8482,7 +8556,7 @@
         <mc:AlternateContent>
           <mc:Choice Requires="wps">
             <w:drawing>
-              <wp:anchor distT="0" distB="0" distL="114300" distR="114300" simplePos="0" relativeHeight="251686912" behindDoc="0" locked="0" layoutInCell="1" allowOverlap="1" wp14:anchorId="74A92595" wp14:editId="250308BC">
+              <wp:anchor distT="0" distB="0" distL="114300" distR="114300" simplePos="0" relativeHeight="251686912" behindDoc="0" locked="0" layoutInCell="1" allowOverlap="1" wp14:anchorId="74A92595" wp14:editId="55F15C42">
                 <wp:simplePos x="0" y="0"/>
                 <wp:positionH relativeFrom="margin">
                   <wp:align>right</wp:align>
@@ -8555,12 +8629,15 @@
                     </wps:wsp>
                   </a:graphicData>
                 </a:graphic>
+                <wp14:sizeRelH relativeFrom="margin">
+                  <wp14:pctWidth>0</wp14:pctWidth>
+                </wp14:sizeRelH>
               </wp:anchor>
             </w:drawing>
           </mc:Choice>
           <mc:Fallback>
             <w:pict>
-              <v:shape w14:anchorId="74A92595" id="Text Box 17" o:spid="_x0000_s1034" type="#_x0000_t202" style="position:absolute;margin-left:418.7pt;margin-top:274.95pt;width:469.9pt;height:.05pt;z-index:251686912;visibility:visible;mso-wrap-style:square;mso-wrap-distance-left:9pt;mso-wrap-distance-top:0;mso-wrap-distance-right:9pt;mso-wrap-distance-bottom:0;mso-position-horizontal:right;mso-position-horizontal-relative:margin;mso-position-vertical:absolute;mso-position-vertical-relative:text;v-text-anchor:top" o:gfxdata="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" stroked="f">
+              <v:shape w14:anchorId="74A92595" id="Text Box 17" o:spid="_x0000_s1034" type="#_x0000_t202" style="position:absolute;margin-left:418.7pt;margin-top:274.95pt;width:469.9pt;height:.05pt;z-index:251686912;visibility:visible;mso-wrap-style:square;mso-width-percent:0;mso-wrap-distance-left:9pt;mso-wrap-distance-top:0;mso-wrap-distance-right:9pt;mso-wrap-distance-bottom:0;mso-position-horizontal:right;mso-position-horizontal-relative:margin;mso-position-vertical:absolute;mso-position-vertical-relative:text;mso-width-percent:0;mso-width-relative:margin;v-text-anchor:top" o:gfxdata="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" stroked="f">
                 <v:textbox style="mso-fit-shape-to-text:t" inset="0,0,0,0">
                   <w:txbxContent>
                     <w:p>
@@ -8675,16 +8752,16 @@
         <mc:AlternateContent>
           <mc:Choice Requires="wps">
             <w:drawing>
-              <wp:anchor distT="0" distB="0" distL="114300" distR="114300" simplePos="0" relativeHeight="251689984" behindDoc="0" locked="0" layoutInCell="1" allowOverlap="1" wp14:anchorId="6A3ECD7B" wp14:editId="3FCB9B60">
+              <wp:anchor distT="0" distB="0" distL="114300" distR="114300" simplePos="0" relativeHeight="251689984" behindDoc="0" locked="0" layoutInCell="1" allowOverlap="1" wp14:anchorId="6A3ECD7B" wp14:editId="2889441D">
                 <wp:simplePos x="0" y="0"/>
                 <wp:positionH relativeFrom="margin">
                   <wp:align>right</wp:align>
                 </wp:positionH>
                 <wp:positionV relativeFrom="paragraph">
-                  <wp:posOffset>3575659</wp:posOffset>
+                  <wp:posOffset>3571875</wp:posOffset>
                 </wp:positionV>
                 <wp:extent cx="5967730" cy="635"/>
-                <wp:effectExtent l="0" t="0" r="0" b="0"/>
+                <wp:effectExtent l="0" t="0" r="1270" b="0"/>
                 <wp:wrapSquare wrapText="bothSides"/>
                 <wp:docPr id="20" name="Text Box 19"/>
                 <wp:cNvGraphicFramePr/>
@@ -8742,12 +8819,15 @@
                     </wps:wsp>
                   </a:graphicData>
                 </a:graphic>
+                <wp14:sizeRelH relativeFrom="margin">
+                  <wp14:pctWidth>0</wp14:pctWidth>
+                </wp14:sizeRelH>
               </wp:anchor>
             </w:drawing>
           </mc:Choice>
           <mc:Fallback>
             <w:pict>
-              <v:shape w14:anchorId="6A3ECD7B" id="Text Box 19" o:spid="_x0000_s1035" type="#_x0000_t202" style="position:absolute;margin-left:418.7pt;margin-top:281.55pt;width:469.9pt;height:.05pt;z-index:251689984;visibility:visible;mso-wrap-style:square;mso-wrap-distance-left:9pt;mso-wrap-distance-top:0;mso-wrap-distance-right:9pt;mso-wrap-distance-bottom:0;mso-position-horizontal:right;mso-position-horizontal-relative:margin;mso-position-vertical:absolute;mso-position-vertical-relative:text;v-text-anchor:top" o:gfxdata="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" stroked="f">
+              <v:shape w14:anchorId="6A3ECD7B" id="Text Box 19" o:spid="_x0000_s1035" type="#_x0000_t202" style="position:absolute;margin-left:418.7pt;margin-top:281.25pt;width:469.9pt;height:.05pt;z-index:251689984;visibility:visible;mso-wrap-style:square;mso-width-percent:0;mso-wrap-distance-left:9pt;mso-wrap-distance-top:0;mso-wrap-distance-right:9pt;mso-wrap-distance-bottom:0;mso-position-horizontal:right;mso-position-horizontal-relative:margin;mso-position-vertical:absolute;mso-position-vertical-relative:text;mso-width-percent:0;mso-width-relative:margin;v-text-anchor:top" o:gfxdata="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" stroked="f">
                 <v:textbox style="mso-fit-shape-to-text:t" inset="0,0,0,0">
                   <w:txbxContent>
                     <w:p>
@@ -8785,7 +8865,7 @@
           <w:noProof/>
         </w:rPr>
         <w:drawing>
-          <wp:anchor distT="0" distB="0" distL="114300" distR="114300" simplePos="0" relativeHeight="251687936" behindDoc="0" locked="0" layoutInCell="1" allowOverlap="1" wp14:anchorId="231A7664" wp14:editId="4A06DC9D">
+          <wp:anchor distT="0" distB="0" distL="114300" distR="114300" simplePos="0" relativeHeight="251687936" behindDoc="0" locked="0" layoutInCell="1" allowOverlap="1" wp14:anchorId="231A7664" wp14:editId="213DFFD5">
             <wp:simplePos x="0" y="0"/>
             <wp:positionH relativeFrom="margin">
               <wp:align>center</wp:align>
@@ -9536,7 +9616,11 @@
     <w:p>
       <w:pPr>
         <w:pStyle w:val="Caption"/>
-      </w:pPr>
+        <w:ind w:left="720"/>
+      </w:pPr>
+      <w:r>
+        <w:t xml:space="preserve">      </w:t>
+      </w:r>
       <w:r>
         <w:t xml:space="preserve">Figure </w:t>
       </w:r>
@@ -9625,6 +9709,7 @@
     <w:p>
       <w:pPr>
         <w:pStyle w:val="Caption"/>
+        <w:ind w:left="720" w:firstLine="720"/>
       </w:pPr>
       <w:r>
         <w:t xml:space="preserve">Figure </w:t>
@@ -9761,6 +9846,7 @@
     <w:p>
       <w:pPr>
         <w:pStyle w:val="Caption"/>
+        <w:ind w:left="2160" w:firstLine="720"/>
       </w:pPr>
       <w:r>
         <w:t xml:space="preserve">Figure </w:t>
@@ -9841,6 +9927,7 @@
       <w:pPr>
         <w:pStyle w:val="Caption"/>
         <w:spacing w:after="120"/>
+        <w:ind w:left="1440" w:firstLine="720"/>
       </w:pPr>
       <w:r>
         <w:t xml:space="preserve">Figure </w:t>
@@ -10506,7 +10593,7 @@
       <w:pPr>
         <w:pStyle w:val="Heading1"/>
       </w:pPr>
-      <w:bookmarkStart w:id="3" w:name="_Toc138763146"/>
+      <w:bookmarkStart w:id="3" w:name="_Toc138774932"/>
       <w:r>
         <w:lastRenderedPageBreak/>
         <w:t>Component Selection</w:t>
@@ -10517,7 +10604,7 @@
       <w:pPr>
         <w:pStyle w:val="Heading3"/>
       </w:pPr>
-      <w:bookmarkStart w:id="4" w:name="_Toc138763147"/>
+      <w:bookmarkStart w:id="4" w:name="_Toc138774933"/>
       <w:r>
         <w:t>Switching Device</w:t>
       </w:r>
@@ -10735,7 +10822,7 @@
       <w:pPr>
         <w:pStyle w:val="Heading3"/>
       </w:pPr>
-      <w:bookmarkStart w:id="5" w:name="_Toc138763148"/>
+      <w:bookmarkStart w:id="5" w:name="_Toc138774934"/>
       <w:r>
         <w:t>Secondary Diode:</w:t>
       </w:r>
@@ -10922,7 +11009,7 @@
       <w:pPr>
         <w:pStyle w:val="Heading3"/>
       </w:pPr>
-      <w:bookmarkStart w:id="6" w:name="_Toc138763149"/>
+      <w:bookmarkStart w:id="6" w:name="_Toc138774935"/>
       <w:r>
         <w:t>Output Capacitor:</w:t>
       </w:r>
@@ -11154,7 +11241,7 @@
       <w:pPr>
         <w:pStyle w:val="Heading3"/>
       </w:pPr>
-      <w:bookmarkStart w:id="7" w:name="_Toc138763150"/>
+      <w:bookmarkStart w:id="7" w:name="_Toc138774936"/>
       <w:r>
         <w:t>Controller IC:</w:t>
       </w:r>
@@ -11236,7 +11323,7 @@
       <w:pPr>
         <w:pStyle w:val="Heading3"/>
       </w:pPr>
-      <w:bookmarkStart w:id="8" w:name="_Toc138763151"/>
+      <w:bookmarkStart w:id="8" w:name="_Toc138774937"/>
       <w:r>
         <w:lastRenderedPageBreak/>
         <w:t>Transformer</w:t>
@@ -12359,6 +12446,7 @@
     </w:p>
     <w:p>
       <w:pPr>
+        <w:ind w:firstLine="720"/>
         <w:jc w:val="both"/>
         <w:rPr>
           <w:sz w:val="36"/>
@@ -12463,9 +12551,73 @@
     </w:p>
     <w:p>
       <w:pPr>
+        <w:rPr>
+          <w:sz w:val="36"/>
+          <w:szCs w:val="36"/>
+        </w:rPr>
+      </w:pPr>
+    </w:p>
+    <w:p>
+      <w:pPr>
+        <w:rPr>
+          <w:sz w:val="36"/>
+          <w:szCs w:val="36"/>
+        </w:rPr>
+      </w:pPr>
+    </w:p>
+    <w:p>
+      <w:pPr>
+        <w:rPr>
+          <w:sz w:val="36"/>
+          <w:szCs w:val="36"/>
+        </w:rPr>
+      </w:pPr>
+    </w:p>
+    <w:p>
+      <w:pPr>
+        <w:rPr>
+          <w:sz w:val="36"/>
+          <w:szCs w:val="36"/>
+        </w:rPr>
+      </w:pPr>
+    </w:p>
+    <w:p>
+      <w:pPr>
+        <w:rPr>
+          <w:sz w:val="36"/>
+          <w:szCs w:val="36"/>
+        </w:rPr>
+      </w:pPr>
+    </w:p>
+    <w:p>
+      <w:pPr>
+        <w:rPr>
+          <w:sz w:val="36"/>
+          <w:szCs w:val="36"/>
+        </w:rPr>
+      </w:pPr>
+    </w:p>
+    <w:p>
+      <w:pPr>
+        <w:rPr>
+          <w:sz w:val="36"/>
+          <w:szCs w:val="36"/>
+        </w:rPr>
+      </w:pPr>
+    </w:p>
+    <w:p>
+      <w:pPr>
+        <w:rPr>
+          <w:sz w:val="36"/>
+          <w:szCs w:val="36"/>
+        </w:rPr>
+      </w:pPr>
+    </w:p>
+    <w:p>
+      <w:pPr>
         <w:pStyle w:val="Heading1"/>
       </w:pPr>
-      <w:bookmarkStart w:id="9" w:name="_Toc138763153"/>
+      <w:bookmarkStart w:id="9" w:name="_Toc138774938"/>
       <w:r>
         <w:lastRenderedPageBreak/>
         <w:t>PCB Design</w:t>
@@ -12473,23 +12625,58 @@
       <w:bookmarkEnd w:id="9"/>
     </w:p>
     <w:p>
-      <w:r>
-        <w:rPr>
-          <w:noProof/>
-        </w:rPr>
+      <w:pPr>
+        <w:ind w:firstLine="720"/>
+        <w:jc w:val="both"/>
+      </w:pPr>
+      <w:r>
+        <w:t xml:space="preserve">Most of </w:t>
+      </w:r>
+      <w:proofErr w:type="gramStart"/>
+      <w:r>
+        <w:t>the our</w:t>
+      </w:r>
+      <w:proofErr w:type="gramEnd"/>
+      <w:r>
+        <w:t xml:space="preserve"> components are SMD packets. Therefore, we need to design a PCB in order four our circuit to work. Moreover, we aimed PCB bonus.</w:t>
+      </w:r>
+      <w:r>
+        <w:t xml:space="preserve"> </w:t>
+      </w:r>
+    </w:p>
+    <w:p>
+      <w:pPr>
+        <w:ind w:firstLine="720"/>
+        <w:jc w:val="both"/>
+      </w:pPr>
+      <w:r>
+        <w:t>The 2D view of the designed PCB is shown in Figure 22.</w:t>
+      </w:r>
+      <w:r>
+        <w:t xml:space="preserve"> In Figure 22, the red layer is front layer while the blue layer is the </w:t>
+      </w:r>
+      <w:r>
+        <w:t>back layer.</w:t>
+      </w:r>
+      <w:r>
+        <w:t xml:space="preserve"> The 3D view of the PCB is shown in Figure 23.</w:t>
+      </w:r>
+    </w:p>
+    <w:p>
+      <w:r>
         <w:drawing>
-          <wp:anchor distT="0" distB="0" distL="114300" distR="114300" simplePos="0" relativeHeight="251693056" behindDoc="0" locked="0" layoutInCell="1" allowOverlap="1" wp14:anchorId="0C698FBE" wp14:editId="407B56F0">
+          <wp:anchor distT="0" distB="0" distL="114300" distR="114300" simplePos="0" relativeHeight="251698176" behindDoc="0" locked="0" layoutInCell="1" allowOverlap="1" wp14:anchorId="7F3DED39" wp14:editId="0858A599">
             <wp:simplePos x="0" y="0"/>
-            <wp:positionH relativeFrom="margin">
-              <wp:align>center</wp:align>
+            <wp:positionH relativeFrom="column">
+              <wp:posOffset>0</wp:posOffset>
             </wp:positionH>
             <wp:positionV relativeFrom="paragraph">
-              <wp:posOffset>261012</wp:posOffset>
+              <wp:posOffset>286385</wp:posOffset>
             </wp:positionV>
-            <wp:extent cx="4557631" cy="6070856"/>
-            <wp:effectExtent l="0" t="0" r="0" b="6350"/>
+            <wp:extent cx="5972810" cy="3964305"/>
+            <wp:effectExtent l="0" t="0" r="8890" b="0"/>
             <wp:wrapSquare wrapText="bothSides"/>
-            <wp:docPr id="2073107423" name="Picture 3"/>
+            <wp:docPr id="1433352951" name="Picture 10" descr="A screenshot of a game&#10;&#10;Description automatically generated with medium confidence"/>
             <wp:cNvGraphicFramePr>
               <a:graphicFrameLocks xmlns:a="http://schemas.openxmlformats.org/drawingml/2006/main" noChangeAspect="1"/>
             </wp:cNvGraphicFramePr>
@@ -12497,13 +12684,387 @@
               <a:graphicData uri="http://schemas.openxmlformats.org/drawingml/2006/picture">
                 <pic:pic xmlns:pic="http://schemas.openxmlformats.org/drawingml/2006/picture">
                   <pic:nvPicPr>
-                    <pic:cNvPr id="0" name="Picture 2"/>
+                    <pic:cNvPr id="1433352951" name="Picture 10" descr="A screenshot of a game&#10;&#10;Description automatically generated with medium confidence"/>
+                    <pic:cNvPicPr/>
+                  </pic:nvPicPr>
+                  <pic:blipFill>
+                    <a:blip r:embed="rId30">
+                      <a:extLst>
+                        <a:ext uri="{28A0092B-C50C-407E-A947-70E740481C1C}">
+                          <a14:useLocalDpi xmlns:a14="http://schemas.microsoft.com/office/drawing/2010/main" val="0"/>
+                        </a:ext>
+                      </a:extLst>
+                    </a:blip>
+                    <a:stretch>
+                      <a:fillRect/>
+                    </a:stretch>
+                  </pic:blipFill>
+                  <pic:spPr>
+                    <a:xfrm>
+                      <a:off x="0" y="0"/>
+                      <a:ext cx="5972810" cy="3964305"/>
+                    </a:xfrm>
+                    <a:prstGeom prst="rect">
+                      <a:avLst/>
+                    </a:prstGeom>
+                  </pic:spPr>
+                </pic:pic>
+              </a:graphicData>
+            </a:graphic>
+          </wp:anchor>
+        </w:drawing>
+      </w:r>
+    </w:p>
+    <w:p>
+      <w:r>
+        <w:rPr>
+          <w:noProof/>
+        </w:rPr>
+        <mc:AlternateContent>
+          <mc:Choice Requires="wps">
+            <w:drawing>
+              <wp:anchor distT="0" distB="0" distL="114300" distR="114300" simplePos="0" relativeHeight="251700224" behindDoc="0" locked="0" layoutInCell="1" allowOverlap="1" wp14:anchorId="51125FA1" wp14:editId="7DD60CA8">
+                <wp:simplePos x="0" y="0"/>
+                <wp:positionH relativeFrom="margin">
+                  <wp:posOffset>2274073</wp:posOffset>
+                </wp:positionH>
+                <wp:positionV relativeFrom="paragraph">
+                  <wp:posOffset>4039898</wp:posOffset>
+                </wp:positionV>
+                <wp:extent cx="1812290" cy="635"/>
+                <wp:effectExtent l="0" t="0" r="0" b="0"/>
+                <wp:wrapSquare wrapText="bothSides"/>
+                <wp:docPr id="1788590732" name="Text Box 11"/>
+                <wp:cNvGraphicFramePr/>
+                <a:graphic xmlns:a="http://schemas.openxmlformats.org/drawingml/2006/main">
+                  <a:graphicData uri="http://schemas.microsoft.com/office/word/2010/wordprocessingShape">
+                    <wps:wsp>
+                      <wps:cNvSpPr txBox="1"/>
+                      <wps:spPr>
+                        <a:xfrm>
+                          <a:off x="0" y="0"/>
+                          <a:ext cx="1812290" cy="635"/>
+                        </a:xfrm>
+                        <a:prstGeom prst="rect">
+                          <a:avLst/>
+                        </a:prstGeom>
+                        <a:solidFill>
+                          <a:prstClr val="white"/>
+                        </a:solidFill>
+                        <a:ln>
+                          <a:noFill/>
+                        </a:ln>
+                      </wps:spPr>
+                      <wps:txbx>
+                        <w:txbxContent>
+                          <w:p>
+                            <w:pPr>
+                              <w:pStyle w:val="Caption"/>
+                            </w:pPr>
+                            <w:r>
+                              <w:t xml:space="preserve">Figure </w:t>
+                            </w:r>
+                            <w:fldSimple w:instr=" SEQ Figure \* ARABIC ">
+                              <w:r>
+                                <w:rPr>
+                                  <w:noProof/>
+                                </w:rPr>
+                                <w:t>22</w:t>
+                              </w:r>
+                            </w:fldSimple>
+                            <w:r>
+                              <w:t>: The PCB design in 2D view</w:t>
+                            </w:r>
+                          </w:p>
+                        </w:txbxContent>
+                      </wps:txbx>
+                      <wps:bodyPr rot="0" spcFirstLastPara="0" vertOverflow="overflow" horzOverflow="overflow" vert="horz" wrap="square" lIns="0" tIns="0" rIns="0" bIns="0" numCol="1" spcCol="0" rtlCol="0" fromWordArt="0" anchor="t" anchorCtr="0" forceAA="0" compatLnSpc="1">
+                        <a:prstTxWarp prst="textNoShape">
+                          <a:avLst/>
+                        </a:prstTxWarp>
+                        <a:spAutoFit/>
+                      </wps:bodyPr>
+                    </wps:wsp>
+                  </a:graphicData>
+                </a:graphic>
+                <wp14:sizeRelH relativeFrom="margin">
+                  <wp14:pctWidth>0</wp14:pctWidth>
+                </wp14:sizeRelH>
+              </wp:anchor>
+            </w:drawing>
+          </mc:Choice>
+          <mc:Fallback>
+            <w:pict>
+              <v:shape w14:anchorId="51125FA1" id="_x0000_s1036" type="#_x0000_t202" style="position:absolute;margin-left:179.05pt;margin-top:318.1pt;width:142.7pt;height:.05pt;z-index:251700224;visibility:visible;mso-wrap-style:square;mso-width-percent:0;mso-wrap-distance-left:9pt;mso-wrap-distance-top:0;mso-wrap-distance-right:9pt;mso-wrap-distance-bottom:0;mso-position-horizontal:absolute;mso-position-horizontal-relative:margin;mso-position-vertical:absolute;mso-position-vertical-relative:text;mso-width-percent:0;mso-width-relative:margin;v-text-anchor:top" o:gfxdata="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" stroked="f">
+                <v:textbox style="mso-fit-shape-to-text:t" inset="0,0,0,0">
+                  <w:txbxContent>
+                    <w:p>
+                      <w:pPr>
+                        <w:pStyle w:val="Caption"/>
+                      </w:pPr>
+                      <w:r>
+                        <w:t xml:space="preserve">Figure </w:t>
+                      </w:r>
+                      <w:fldSimple w:instr=" SEQ Figure \* ARABIC ">
+                        <w:r>
+                          <w:rPr>
+                            <w:noProof/>
+                          </w:rPr>
+                          <w:t>22</w:t>
+                        </w:r>
+                      </w:fldSimple>
+                      <w:r>
+                        <w:t>: The PCB design in 2D view</w:t>
+                      </w:r>
+                    </w:p>
+                  </w:txbxContent>
+                </v:textbox>
+                <w10:wrap type="square" anchorx="margin"/>
+              </v:shape>
+            </w:pict>
+          </mc:Fallback>
+        </mc:AlternateContent>
+      </w:r>
+    </w:p>
+    <w:p/>
+    <w:p/>
+    <w:p/>
+    <w:p/>
+    <w:p>
+      <w:r>
+        <w:lastRenderedPageBreak/>
+        <w:drawing>
+          <wp:inline distT="0" distB="0" distL="0" distR="0" wp14:anchorId="0D7BBA71" wp14:editId="5EAC3859">
+            <wp:extent cx="5972810" cy="4284980"/>
+            <wp:effectExtent l="0" t="0" r="8890" b="1270"/>
+            <wp:docPr id="754032657" name="Picture 12" descr="A picture containing text, electronics, circuit&#10;&#10;Description automatically generated"/>
+            <wp:cNvGraphicFramePr>
+              <a:graphicFrameLocks xmlns:a="http://schemas.openxmlformats.org/drawingml/2006/main" noChangeAspect="1"/>
+            </wp:cNvGraphicFramePr>
+            <a:graphic xmlns:a="http://schemas.openxmlformats.org/drawingml/2006/main">
+              <a:graphicData uri="http://schemas.openxmlformats.org/drawingml/2006/picture">
+                <pic:pic xmlns:pic="http://schemas.openxmlformats.org/drawingml/2006/picture">
+                  <pic:nvPicPr>
+                    <pic:cNvPr id="754032657" name="Picture 12" descr="A picture containing text, electronics, circuit&#10;&#10;Description automatically generated"/>
+                    <pic:cNvPicPr/>
+                  </pic:nvPicPr>
+                  <pic:blipFill>
+                    <a:blip r:embed="rId31"/>
+                    <a:stretch>
+                      <a:fillRect/>
+                    </a:stretch>
+                  </pic:blipFill>
+                  <pic:spPr>
+                    <a:xfrm>
+                      <a:off x="0" y="0"/>
+                      <a:ext cx="5972810" cy="4284980"/>
+                    </a:xfrm>
+                    <a:prstGeom prst="rect">
+                      <a:avLst/>
+                    </a:prstGeom>
+                  </pic:spPr>
+                </pic:pic>
+              </a:graphicData>
+            </a:graphic>
+          </wp:inline>
+        </w:drawing>
+      </w:r>
+      <w:r>
+        <w:t xml:space="preserve"> </w:t>
+      </w:r>
+    </w:p>
+    <w:p>
+      <w:r>
+        <w:rPr>
+          <w:noProof/>
+        </w:rPr>
+        <mc:AlternateContent>
+          <mc:Choice Requires="wps">
+            <w:drawing>
+              <wp:anchor distT="0" distB="0" distL="114300" distR="114300" simplePos="0" relativeHeight="251704320" behindDoc="0" locked="0" layoutInCell="1" allowOverlap="1" wp14:anchorId="7A1EA0EB" wp14:editId="190E7427">
+                <wp:simplePos x="0" y="0"/>
+                <wp:positionH relativeFrom="margin">
+                  <wp:align>center</wp:align>
+                </wp:positionH>
+                <wp:positionV relativeFrom="paragraph">
+                  <wp:posOffset>14108</wp:posOffset>
+                </wp:positionV>
+                <wp:extent cx="1812290" cy="635"/>
+                <wp:effectExtent l="0" t="0" r="0" b="0"/>
+                <wp:wrapSquare wrapText="bothSides"/>
+                <wp:docPr id="127534793" name="Text Box 14"/>
+                <wp:cNvGraphicFramePr/>
+                <a:graphic xmlns:a="http://schemas.openxmlformats.org/drawingml/2006/main">
+                  <a:graphicData uri="http://schemas.microsoft.com/office/word/2010/wordprocessingShape">
+                    <wps:wsp>
+                      <wps:cNvSpPr txBox="1"/>
+                      <wps:spPr>
+                        <a:xfrm>
+                          <a:off x="0" y="0"/>
+                          <a:ext cx="1812290" cy="635"/>
+                        </a:xfrm>
+                        <a:prstGeom prst="rect">
+                          <a:avLst/>
+                        </a:prstGeom>
+                        <a:solidFill>
+                          <a:prstClr val="white"/>
+                        </a:solidFill>
+                        <a:ln>
+                          <a:noFill/>
+                        </a:ln>
+                      </wps:spPr>
+                      <wps:txbx>
+                        <w:txbxContent>
+                          <w:p>
+                            <w:pPr>
+                              <w:pStyle w:val="Caption"/>
+                            </w:pPr>
+                            <w:r>
+                              <w:t xml:space="preserve">Figure </w:t>
+                            </w:r>
+                            <w:r>
+                              <w:fldChar w:fldCharType="begin"/>
+                            </w:r>
+                            <w:r>
+                              <w:instrText xml:space="preserve"> SEQ Figure \* ARABIC </w:instrText>
+                            </w:r>
+                            <w:r>
+                              <w:fldChar w:fldCharType="separate"/>
+                            </w:r>
+                            <w:r>
+                              <w:rPr>
+                                <w:noProof/>
+                              </w:rPr>
+                              <w:t>23</w:t>
+                            </w:r>
+                            <w:r>
+                              <w:fldChar w:fldCharType="end"/>
+                            </w:r>
+                            <w:r>
+                              <w:t xml:space="preserve">: The PCB design in </w:t>
+                            </w:r>
+                            <w:r>
+                              <w:t>3</w:t>
+                            </w:r>
+                            <w:r>
+                              <w:t>D view</w:t>
+                            </w:r>
+                          </w:p>
+                        </w:txbxContent>
+                      </wps:txbx>
+                      <wps:bodyPr rot="0" spcFirstLastPara="0" vertOverflow="overflow" horzOverflow="overflow" vert="horz" wrap="square" lIns="0" tIns="0" rIns="0" bIns="0" numCol="1" spcCol="0" rtlCol="0" fromWordArt="0" anchor="t" anchorCtr="0" forceAA="0" compatLnSpc="1">
+                        <a:prstTxWarp prst="textNoShape">
+                          <a:avLst/>
+                        </a:prstTxWarp>
+                        <a:spAutoFit/>
+                      </wps:bodyPr>
+                    </wps:wsp>
+                  </a:graphicData>
+                </a:graphic>
+                <wp14:sizeRelH relativeFrom="margin">
+                  <wp14:pctWidth>0</wp14:pctWidth>
+                </wp14:sizeRelH>
+              </wp:anchor>
+            </w:drawing>
+          </mc:Choice>
+          <mc:Fallback>
+            <w:pict>
+              <v:shape w14:anchorId="7A1EA0EB" id="_x0000_s1037" type="#_x0000_t202" style="position:absolute;margin-left:0;margin-top:1.1pt;width:142.7pt;height:.05pt;z-index:251704320;visibility:visible;mso-wrap-style:square;mso-width-percent:0;mso-wrap-distance-left:9pt;mso-wrap-distance-top:0;mso-wrap-distance-right:9pt;mso-wrap-distance-bottom:0;mso-position-horizontal:center;mso-position-horizontal-relative:margin;mso-position-vertical:absolute;mso-position-vertical-relative:text;mso-width-percent:0;mso-width-relative:margin;v-text-anchor:top" o:gfxdata="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" stroked="f">
+                <v:textbox style="mso-fit-shape-to-text:t" inset="0,0,0,0">
+                  <w:txbxContent>
+                    <w:p>
+                      <w:pPr>
+                        <w:pStyle w:val="Caption"/>
+                      </w:pPr>
+                      <w:r>
+                        <w:t xml:space="preserve">Figure </w:t>
+                      </w:r>
+                      <w:r>
+                        <w:fldChar w:fldCharType="begin"/>
+                      </w:r>
+                      <w:r>
+                        <w:instrText xml:space="preserve"> SEQ Figure \* ARABIC </w:instrText>
+                      </w:r>
+                      <w:r>
+                        <w:fldChar w:fldCharType="separate"/>
+                      </w:r>
+                      <w:r>
+                        <w:rPr>
+                          <w:noProof/>
+                        </w:rPr>
+                        <w:t>23</w:t>
+                      </w:r>
+                      <w:r>
+                        <w:fldChar w:fldCharType="end"/>
+                      </w:r>
+                      <w:r>
+                        <w:t xml:space="preserve">: The PCB design in </w:t>
+                      </w:r>
+                      <w:r>
+                        <w:t>3</w:t>
+                      </w:r>
+                      <w:r>
+                        <w:t>D view</w:t>
+                      </w:r>
+                    </w:p>
+                  </w:txbxContent>
+                </v:textbox>
+                <w10:wrap type="square" anchorx="margin"/>
+              </v:shape>
+            </w:pict>
+          </mc:Fallback>
+        </mc:AlternateContent>
+      </w:r>
+    </w:p>
+    <w:p/>
+    <w:p>
+      <w:r>
+        <w:t>We aimed industrial design bonus, so the box in Figure 24 is designed.</w:t>
+      </w:r>
+    </w:p>
+    <w:p/>
+    <w:p/>
+    <w:p/>
+    <w:p/>
+    <w:p/>
+    <w:p/>
+    <w:p/>
+    <w:p/>
+    <w:p/>
+    <w:p/>
+    <w:p>
+      <w:r>
+        <w:rPr>
+          <w:noProof/>
+        </w:rPr>
+        <w:lastRenderedPageBreak/>
+        <w:drawing>
+          <wp:anchor distT="0" distB="0" distL="114300" distR="114300" simplePos="0" relativeHeight="251702272" behindDoc="0" locked="0" layoutInCell="1" allowOverlap="1" wp14:anchorId="7EB1F577" wp14:editId="04FD4137">
+            <wp:simplePos x="0" y="0"/>
+            <wp:positionH relativeFrom="margin">
+              <wp:align>center</wp:align>
+            </wp:positionH>
+            <wp:positionV relativeFrom="paragraph">
+              <wp:posOffset>28</wp:posOffset>
+            </wp:positionV>
+            <wp:extent cx="3387090" cy="4511040"/>
+            <wp:effectExtent l="0" t="0" r="3810" b="3810"/>
+            <wp:wrapSquare wrapText="bothSides"/>
+            <wp:docPr id="2073107423" name="Picture 13"/>
+            <wp:cNvGraphicFramePr>
+              <a:graphicFrameLocks xmlns:a="http://schemas.openxmlformats.org/drawingml/2006/main" noChangeAspect="1"/>
+            </wp:cNvGraphicFramePr>
+            <a:graphic xmlns:a="http://schemas.openxmlformats.org/drawingml/2006/main">
+              <a:graphicData uri="http://schemas.openxmlformats.org/drawingml/2006/picture">
+                <pic:pic xmlns:pic="http://schemas.openxmlformats.org/drawingml/2006/picture">
+                  <pic:nvPicPr>
+                    <pic:cNvPr id="2073107423" name="Picture 3"/>
                     <pic:cNvPicPr>
                       <a:picLocks noChangeAspect="1" noChangeArrowheads="1"/>
                     </pic:cNvPicPr>
                   </pic:nvPicPr>
                   <pic:blipFill>
-                    <a:blip r:embed="rId30" cstate="print">
+                    <a:blip r:embed="rId32" cstate="print">
                       <a:extLst>
                         <a:ext uri="{28A0092B-C50C-407E-A947-70E740481C1C}">
                           <a14:useLocalDpi xmlns:a14="http://schemas.microsoft.com/office/drawing/2010/main" val="0"/>
@@ -12518,7 +13079,7 @@
                   <pic:spPr bwMode="auto">
                     <a:xfrm>
                       <a:off x="0" y="0"/>
-                      <a:ext cx="4557631" cy="6070856"/>
+                      <a:ext cx="3387090" cy="4511040"/>
                     </a:xfrm>
                     <a:prstGeom prst="rect">
                       <a:avLst/>
@@ -12531,8 +13092,249 @@
                 </pic:pic>
               </a:graphicData>
             </a:graphic>
+            <wp14:sizeRelH relativeFrom="margin">
+              <wp14:pctWidth>0</wp14:pctWidth>
+            </wp14:sizeRelH>
+            <wp14:sizeRelV relativeFrom="margin">
+              <wp14:pctHeight>0</wp14:pctHeight>
+            </wp14:sizeRelV>
           </wp:anchor>
         </w:drawing>
+      </w:r>
+    </w:p>
+    <w:p/>
+    <w:p/>
+    <w:p/>
+    <w:p/>
+    <w:p/>
+    <w:p/>
+    <w:p/>
+    <w:p/>
+    <w:p/>
+    <w:p/>
+    <w:p>
+      <w:r>
+        <w:rPr>
+          <w:noProof/>
+        </w:rPr>
+        <mc:AlternateContent>
+          <mc:Choice Requires="wps">
+            <w:drawing>
+              <wp:anchor distT="0" distB="0" distL="114300" distR="114300" simplePos="0" relativeHeight="251706368" behindDoc="0" locked="0" layoutInCell="1" allowOverlap="1" wp14:anchorId="007D7ADE" wp14:editId="469764A9">
+                <wp:simplePos x="0" y="0"/>
+                <wp:positionH relativeFrom="margin">
+                  <wp:align>center</wp:align>
+                </wp:positionH>
+                <wp:positionV relativeFrom="paragraph">
+                  <wp:posOffset>1404261</wp:posOffset>
+                </wp:positionV>
+                <wp:extent cx="1605915" cy="635"/>
+                <wp:effectExtent l="0" t="0" r="0" b="0"/>
+                <wp:wrapSquare wrapText="bothSides"/>
+                <wp:docPr id="1316049229" name="Text Box 15"/>
+                <wp:cNvGraphicFramePr/>
+                <a:graphic xmlns:a="http://schemas.openxmlformats.org/drawingml/2006/main">
+                  <a:graphicData uri="http://schemas.microsoft.com/office/word/2010/wordprocessingShape">
+                    <wps:wsp>
+                      <wps:cNvSpPr txBox="1"/>
+                      <wps:spPr>
+                        <a:xfrm>
+                          <a:off x="0" y="0"/>
+                          <a:ext cx="1605915" cy="635"/>
+                        </a:xfrm>
+                        <a:prstGeom prst="rect">
+                          <a:avLst/>
+                        </a:prstGeom>
+                        <a:solidFill>
+                          <a:prstClr val="white"/>
+                        </a:solidFill>
+                        <a:ln>
+                          <a:noFill/>
+                        </a:ln>
+                      </wps:spPr>
+                      <wps:txbx>
+                        <w:txbxContent>
+                          <w:p>
+                            <w:pPr>
+                              <w:pStyle w:val="Caption"/>
+                              <w:rPr>
+                                <w:noProof/>
+                              </w:rPr>
+                            </w:pPr>
+                            <w:r>
+                              <w:t xml:space="preserve">Figure </w:t>
+                            </w:r>
+                            <w:fldSimple w:instr=" SEQ Figure \* ARABIC ">
+                              <w:r>
+                                <w:rPr>
+                                  <w:noProof/>
+                                </w:rPr>
+                                <w:t>24</w:t>
+                              </w:r>
+                            </w:fldSimple>
+                            <w:r>
+                              <w:t>: The box for the PCB</w:t>
+                            </w:r>
+                          </w:p>
+                        </w:txbxContent>
+                      </wps:txbx>
+                      <wps:bodyPr rot="0" spcFirstLastPara="0" vertOverflow="overflow" horzOverflow="overflow" vert="horz" wrap="square" lIns="0" tIns="0" rIns="0" bIns="0" numCol="1" spcCol="0" rtlCol="0" fromWordArt="0" anchor="t" anchorCtr="0" forceAA="0" compatLnSpc="1">
+                        <a:prstTxWarp prst="textNoShape">
+                          <a:avLst/>
+                        </a:prstTxWarp>
+                        <a:spAutoFit/>
+                      </wps:bodyPr>
+                    </wps:wsp>
+                  </a:graphicData>
+                </a:graphic>
+                <wp14:sizeRelH relativeFrom="margin">
+                  <wp14:pctWidth>0</wp14:pctWidth>
+                </wp14:sizeRelH>
+              </wp:anchor>
+            </w:drawing>
+          </mc:Choice>
+          <mc:Fallback>
+            <w:pict>
+              <v:shape w14:anchorId="007D7ADE" id="Text Box 15" o:spid="_x0000_s1038" type="#_x0000_t202" style="position:absolute;margin-left:0;margin-top:110.55pt;width:126.45pt;height:.05pt;z-index:251706368;visibility:visible;mso-wrap-style:square;mso-width-percent:0;mso-wrap-distance-left:9pt;mso-wrap-distance-top:0;mso-wrap-distance-right:9pt;mso-wrap-distance-bottom:0;mso-position-horizontal:center;mso-position-horizontal-relative:margin;mso-position-vertical:absolute;mso-position-vertical-relative:text;mso-width-percent:0;mso-width-relative:margin;v-text-anchor:top" o:gfxdata="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" stroked="f">
+                <v:textbox style="mso-fit-shape-to-text:t" inset="0,0,0,0">
+                  <w:txbxContent>
+                    <w:p>
+                      <w:pPr>
+                        <w:pStyle w:val="Caption"/>
+                        <w:rPr>
+                          <w:noProof/>
+                        </w:rPr>
+                      </w:pPr>
+                      <w:r>
+                        <w:t xml:space="preserve">Figure </w:t>
+                      </w:r>
+                      <w:fldSimple w:instr=" SEQ Figure \* ARABIC ">
+                        <w:r>
+                          <w:rPr>
+                            <w:noProof/>
+                          </w:rPr>
+                          <w:t>24</w:t>
+                        </w:r>
+                      </w:fldSimple>
+                      <w:r>
+                        <w:t>: The box for the PCB</w:t>
+                      </w:r>
+                    </w:p>
+                  </w:txbxContent>
+                </v:textbox>
+                <w10:wrap type="square" anchorx="margin"/>
+              </v:shape>
+            </w:pict>
+          </mc:Fallback>
+        </mc:AlternateContent>
+      </w:r>
+      <w:r>
+        <w:br w:type="textWrapping" w:clear="all"/>
+      </w:r>
+    </w:p>
+    <w:p>
+      <w:pPr>
+        <w:pStyle w:val="Heading1"/>
+      </w:pPr>
+      <w:bookmarkStart w:id="10" w:name="_Toc138774939"/>
+      <w:r>
+        <w:t>Tests</w:t>
+      </w:r>
+      <w:bookmarkEnd w:id="10"/>
+    </w:p>
+    <w:p>
+      <w:pPr>
+        <w:rPr>
+          <w:sz w:val="36"/>
+          <w:szCs w:val="36"/>
+        </w:rPr>
+      </w:pPr>
+      <w:r>
+        <w:rPr>
+          <w:sz w:val="36"/>
+          <w:szCs w:val="36"/>
+        </w:rPr>
+        <w:t>Efficiency figures, start-up, ripple content, step-load response, low-voltage operation and discussions</w:t>
+      </w:r>
+    </w:p>
+    <w:p>
+      <w:pPr>
+        <w:pStyle w:val="Heading1"/>
+      </w:pPr>
+    </w:p>
+    <w:p>
+      <w:pPr>
+        <w:pStyle w:val="Heading1"/>
+      </w:pPr>
+      <w:bookmarkStart w:id="11" w:name="_Toc138774940"/>
+      <w:r>
+        <w:t>Experimental Demo</w:t>
+      </w:r>
+      <w:bookmarkEnd w:id="11"/>
+    </w:p>
+    <w:p>
+      <w:pPr>
+        <w:ind w:firstLine="720"/>
+        <w:jc w:val="both"/>
+      </w:pPr>
+      <w:r>
+        <w:t>Because the clearance on the PCB was not enough, the arcing between the lines observed. Although we tried to isolate the arcing points with silicon, other points started to arc.</w:t>
+      </w:r>
+      <w:r>
+        <w:t xml:space="preserve"> Due to time limitation, we were unable to design and fabricate a new PCB.</w:t>
+      </w:r>
+    </w:p>
+    <w:p>
+      <w:pPr>
+        <w:ind w:firstLine="720"/>
+        <w:jc w:val="both"/>
+      </w:pPr>
+    </w:p>
+    <w:p>
+      <w:pPr>
+        <w:ind w:firstLine="720"/>
+        <w:jc w:val="both"/>
+      </w:pPr>
+    </w:p>
+    <w:p>
+      <w:pPr>
+        <w:pStyle w:val="Heading1"/>
+      </w:pPr>
+      <w:bookmarkStart w:id="12" w:name="_Toc138774941"/>
+      <w:r>
+        <w:lastRenderedPageBreak/>
+        <w:t>Conclusion</w:t>
+      </w:r>
+      <w:bookmarkEnd w:id="12"/>
+    </w:p>
+    <w:p>
+      <w:pPr>
+        <w:ind w:firstLine="720"/>
+        <w:jc w:val="both"/>
+      </w:pPr>
+      <w:r>
+        <w:t>In conclusion, this report has effectively demonstrated the design process, computer simulations, and component selection for the flyback converter project. Through meticulous analysis and optimization, the design decisions were made with the primary goal of maximizing efficiency and reliability.</w:t>
+      </w:r>
+      <w:r>
+        <w:t xml:space="preserve"> Moreover, p</w:t>
+      </w:r>
+      <w:r>
+        <w:t>reliminary experimental results have shown promising outcomes, with measured magnetizing inductance and leakage inductance falling within acceptable ranges. The transformer</w:t>
+      </w:r>
+      <w:r>
+        <w:t>, capacitor</w:t>
+      </w:r>
+      <w:r>
+        <w:t>,</w:t>
+      </w:r>
+      <w:r>
+        <w:t xml:space="preserve"> and </w:t>
+      </w:r>
+      <w:r>
+        <w:t xml:space="preserve">semiconductor </w:t>
+      </w:r>
+      <w:r>
+        <w:t>components were carefully chosen to complement the overall design and meet performance requirements. This comprehensive approach to the flyback converter design ensures that the final product is robust, efficient, and suitable for the required range of voltage and current.</w:t>
       </w:r>
     </w:p>
     <w:p/>
@@ -12556,107 +13358,7 @@
     <w:p/>
     <w:p/>
     <w:p/>
-    <w:p/>
-    <w:p/>
-    <w:p/>
-    <w:p>
-      <w:r>
-        <w:br w:type="textWrapping" w:clear="all"/>
-      </w:r>
-    </w:p>
-    <w:p>
-      <w:pPr>
-        <w:pStyle w:val="Heading1"/>
-      </w:pPr>
-      <w:bookmarkStart w:id="10" w:name="_Toc138763154"/>
-      <w:bookmarkStart w:id="11" w:name="_Toc138763152"/>
-      <w:r>
-        <w:lastRenderedPageBreak/>
-        <w:t>Tests</w:t>
-      </w:r>
-      <w:bookmarkEnd w:id="11"/>
-    </w:p>
-    <w:p>
-      <w:pPr>
-        <w:rPr>
-          <w:sz w:val="36"/>
-          <w:szCs w:val="36"/>
-        </w:rPr>
-      </w:pPr>
-      <w:r>
-        <w:rPr>
-          <w:sz w:val="36"/>
-          <w:szCs w:val="36"/>
-        </w:rPr>
-        <w:t>Efficiency figures, start-up, ripple content, step-load response, low-voltage operation and discussions</w:t>
-      </w:r>
-    </w:p>
-    <w:p>
-      <w:pPr>
-        <w:pStyle w:val="Heading1"/>
-      </w:pPr>
-    </w:p>
-    <w:p>
-      <w:pPr>
-        <w:pStyle w:val="Heading1"/>
-      </w:pPr>
-    </w:p>
-    <w:p>
-      <w:pPr>
-        <w:pStyle w:val="Heading1"/>
-      </w:pPr>
-      <w:r>
-        <w:t>Conclusion</w:t>
-      </w:r>
-      <w:bookmarkEnd w:id="10"/>
-    </w:p>
-    <w:p>
-      <w:pPr>
-        <w:ind w:firstLine="720"/>
-        <w:jc w:val="both"/>
-      </w:pPr>
-      <w:r>
-        <w:t>In conclusion, this report has effectively demonstrated the design process, computer simulations, and component selection for the flyback converter project. Through meticulous analysis and optimization, the design decisions were made with the primary goal of maximizing efficiency and reliability.</w:t>
-      </w:r>
-      <w:r>
-        <w:t xml:space="preserve"> Moreover, p</w:t>
-      </w:r>
-      <w:r>
-        <w:t>reliminary experimental results have shown promising outcomes, with measured magnetizing inductance and leakage inductance falling within acceptable ranges. The transformer</w:t>
-      </w:r>
-      <w:r>
-        <w:t>, capacitor</w:t>
-      </w:r>
-      <w:r>
-        <w:t>,</w:t>
-      </w:r>
-      <w:r>
-        <w:t xml:space="preserve"> and </w:t>
-      </w:r>
-      <w:r>
-        <w:t xml:space="preserve">semiconductor </w:t>
-      </w:r>
-      <w:r>
-        <w:t>components were carefully chosen to complement the overall design and meet performance requirements. This comprehensive approach to the flyback converter design ensures that the final product is robust, efficient, and suitable for the required range of voltage and current.</w:t>
-      </w:r>
-    </w:p>
-    <w:p/>
-    <w:p/>
-    <w:p/>
-    <w:p/>
-    <w:p/>
-    <w:p/>
-    <w:p/>
-    <w:p/>
-    <w:p/>
-    <w:p/>
-    <w:p/>
-    <w:p/>
-    <w:p/>
-    <w:p/>
-    <w:p/>
-    <w:p/>
-    <w:bookmarkStart w:id="12" w:name="_Toc138763155" w:displacedByCustomXml="next"/>
+    <w:bookmarkStart w:id="13" w:name="_Toc138774942" w:displacedByCustomXml="next"/>
     <w:sdt>
       <w:sdtPr>
         <w:rPr>
@@ -12679,7 +13381,7 @@
           <w:r>
             <w:t>References</w:t>
           </w:r>
-          <w:bookmarkEnd w:id="12"/>
+          <w:bookmarkEnd w:id="13"/>
         </w:p>
         <w:sdt>
           <w:sdtPr>
@@ -12931,10 +13633,10 @@
     </w:sdt>
     <w:p/>
     <w:sectPr>
-      <w:headerReference w:type="even" r:id="rId31"/>
-      <w:footerReference w:type="even" r:id="rId32"/>
-      <w:headerReference w:type="first" r:id="rId33"/>
-      <w:footerReference w:type="first" r:id="rId34"/>
+      <w:headerReference w:type="even" r:id="rId33"/>
+      <w:footerReference w:type="even" r:id="rId34"/>
+      <w:headerReference w:type="first" r:id="rId35"/>
+      <w:footerReference w:type="first" r:id="rId36"/>
       <w:pgSz w:w="12240" w:h="15840"/>
       <w:pgMar w:top="1417" w:right="1417" w:bottom="1417" w:left="1417" w:header="708" w:footer="708" w:gutter="0"/>
       <w:cols w:space="708"/>

</xml_diff>